<commit_message>
Adding and wiring up more admin fiscal functions.
</commit_message>
<xml_diff>
--- a/resources/Templates/Admin_Fiscal_Template.docx
+++ b/resources/Templates/Admin_Fiscal_Template.docx
@@ -4,336 +4,191 @@
   <w:body>
     <w:p>
       <w:pPr>
-        <w:jc w:val="center"/>
-        <w:rPr>
-          <w:b/>
-          <w:bCs/>
-          <w:smallCaps/>
-          <w:sz w:val="28"/>
-          <w:szCs w:val="28"/>
-        </w:rPr>
-      </w:pPr>
-      <w:r>
-        <w:rPr>
-          <w:b/>
-          <w:bCs/>
-          <w:smallCaps/>
-          <w:sz w:val="28"/>
-          <w:szCs w:val="28"/>
-        </w:rPr>
-        <w:t>In</w:t>
-      </w:r>
-      <w:r>
-        <w:rPr>
-          <w:b/>
-          <w:bCs/>
-          <w:smallCaps/>
-          <w:sz w:val="28"/>
-          <w:szCs w:val="28"/>
+        <w:jc w:val="both"/>
+        <w:rPr>
+          <w:bCs/>
+          <w:sz w:val="24"/>
+          <w:szCs w:val="24"/>
+        </w:rPr>
+      </w:pPr>
+    </w:p>
+    <w:p>
+      <w:pPr>
+        <w:jc w:val="both"/>
+        <w:rPr>
+          <w:bCs/>
+          <w:sz w:val="24"/>
+          <w:szCs w:val="24"/>
+        </w:rPr>
+      </w:pPr>
+    </w:p>
+    <w:p>
+      <w:pPr>
+        <w:jc w:val="both"/>
+        <w:rPr>
+          <w:bCs/>
+          <w:sz w:val="24"/>
+          <w:szCs w:val="24"/>
+        </w:rPr>
+      </w:pPr>
+      <w:r>
+        <w:rPr>
+          <w:bCs/>
+          <w:sz w:val="24"/>
+          <w:szCs w:val="24"/>
+        </w:rPr>
+        <w:t>IN THE MATTE</w:t>
+      </w:r>
+      <w:r>
+        <w:rPr>
+          <w:bCs/>
+          <w:sz w:val="24"/>
+          <w:szCs w:val="24"/>
+        </w:rPr>
+        <w:t xml:space="preserve">R OF </w:t>
+      </w:r>
+    </w:p>
+    <w:p>
+      <w:pPr>
+        <w:jc w:val="both"/>
+        <w:rPr>
+          <w:bCs/>
+          <w:sz w:val="24"/>
+          <w:szCs w:val="24"/>
+        </w:rPr>
+      </w:pPr>
+      <w:r>
+        <w:rPr>
+          <w:bCs/>
+          <w:sz w:val="24"/>
+          <w:szCs w:val="24"/>
+        </w:rPr>
+        <w:t xml:space="preserve">THE </w:t>
+      </w:r>
+      <w:r>
+        <w:rPr>
+          <w:bCs/>
+          <w:sz w:val="24"/>
+          <w:szCs w:val="24"/>
+        </w:rPr>
+        <w:t>RELEASE OF</w:t>
+      </w:r>
+      <w:r>
+        <w:rPr>
+          <w:bCs/>
+          <w:sz w:val="24"/>
+          <w:szCs w:val="24"/>
+        </w:rPr>
+        <w:t xml:space="preserve"> FUNDS FROM THE</w:t>
+      </w:r>
+      <w:r>
+        <w:rPr>
+          <w:bCs/>
+          <w:sz w:val="24"/>
+          <w:szCs w:val="24"/>
+        </w:rPr>
+        <w:t>:</w:t>
+      </w:r>
+      <w:r>
+        <w:rPr>
+          <w:bCs/>
+          <w:sz w:val="24"/>
+          <w:szCs w:val="24"/>
         </w:rPr>
         <w:t xml:space="preserve"> </w:t>
       </w:r>
-      <w:r>
-        <w:rPr>
-          <w:b/>
-          <w:bCs/>
-          <w:smallCaps/>
-          <w:sz w:val="28"/>
-          <w:szCs w:val="28"/>
-        </w:rPr>
-        <w:t>T</w:t>
-      </w:r>
-      <w:r>
-        <w:rPr>
-          <w:b/>
-          <w:bCs/>
-          <w:smallCaps/>
-          <w:sz w:val="28"/>
-          <w:szCs w:val="28"/>
-        </w:rPr>
-        <w:t xml:space="preserve">he </w:t>
-      </w:r>
-      <w:r>
-        <w:rPr>
-          <w:b/>
-          <w:bCs/>
-          <w:smallCaps/>
-          <w:sz w:val="28"/>
-          <w:szCs w:val="28"/>
-        </w:rPr>
-        <w:t>D</w:t>
-      </w:r>
-      <w:r>
-        <w:rPr>
-          <w:b/>
-          <w:bCs/>
-          <w:smallCaps/>
-          <w:sz w:val="28"/>
-          <w:szCs w:val="28"/>
-        </w:rPr>
-        <w:t xml:space="preserve">elaware </w:t>
-      </w:r>
-      <w:r>
-        <w:rPr>
-          <w:b/>
-          <w:bCs/>
-          <w:smallCaps/>
-          <w:sz w:val="28"/>
-          <w:szCs w:val="28"/>
-        </w:rPr>
-        <w:t>M</w:t>
-      </w:r>
-      <w:r>
-        <w:rPr>
-          <w:b/>
-          <w:bCs/>
-          <w:smallCaps/>
-          <w:sz w:val="28"/>
-          <w:szCs w:val="28"/>
-        </w:rPr>
-        <w:t xml:space="preserve">unicipal </w:t>
-      </w:r>
-      <w:r>
-        <w:rPr>
-          <w:b/>
-          <w:bCs/>
-          <w:smallCaps/>
-          <w:sz w:val="28"/>
-          <w:szCs w:val="28"/>
-        </w:rPr>
-        <w:t>C</w:t>
-      </w:r>
-      <w:r>
-        <w:rPr>
-          <w:b/>
-          <w:bCs/>
-          <w:smallCaps/>
-          <w:sz w:val="28"/>
-          <w:szCs w:val="28"/>
-        </w:rPr>
-        <w:t xml:space="preserve">ourt, </w:t>
-      </w:r>
-      <w:r>
-        <w:rPr>
-          <w:b/>
-          <w:bCs/>
-          <w:smallCaps/>
-          <w:sz w:val="28"/>
-          <w:szCs w:val="28"/>
-        </w:rPr>
-        <w:t>D</w:t>
-      </w:r>
-      <w:r>
-        <w:rPr>
-          <w:b/>
-          <w:bCs/>
-          <w:smallCaps/>
-          <w:sz w:val="28"/>
-          <w:szCs w:val="28"/>
-        </w:rPr>
-        <w:t xml:space="preserve">elaware </w:t>
-      </w:r>
-      <w:r>
-        <w:rPr>
-          <w:b/>
-          <w:bCs/>
-          <w:smallCaps/>
-          <w:sz w:val="28"/>
-          <w:szCs w:val="28"/>
-        </w:rPr>
-        <w:t>C</w:t>
-      </w:r>
-      <w:r>
-        <w:rPr>
-          <w:b/>
-          <w:bCs/>
-          <w:smallCaps/>
-          <w:sz w:val="28"/>
-          <w:szCs w:val="28"/>
-        </w:rPr>
-        <w:t xml:space="preserve">ounty, </w:t>
-      </w:r>
-      <w:r>
-        <w:rPr>
-          <w:b/>
-          <w:bCs/>
-          <w:smallCaps/>
-          <w:sz w:val="28"/>
-          <w:szCs w:val="28"/>
-        </w:rPr>
-        <w:t>O</w:t>
-      </w:r>
-      <w:r>
-        <w:rPr>
-          <w:b/>
-          <w:bCs/>
-          <w:smallCaps/>
-          <w:sz w:val="28"/>
-          <w:szCs w:val="28"/>
-        </w:rPr>
-        <w:t>hio</w:t>
-      </w:r>
-    </w:p>
-    <w:p>
-      <w:pPr>
-        <w:jc w:val="center"/>
-        <w:rPr>
-          <w:sz w:val="24"/>
-          <w:szCs w:val="24"/>
-        </w:rPr>
-      </w:pPr>
-      <w:r>
-        <w:rPr>
-          <w:sz w:val="16"/>
-          <w:szCs w:val="16"/>
-        </w:rPr>
-        <w:t xml:space="preserve">Justice Center, 70 North Union Street, Delaware, Ohio 43015 Phone: (740) 203-1570 Fax: (740) 203-1599 </w:t>
-      </w:r>
-      <w:hyperlink r:id="rId7" w:history="1">
-        <w:r>
-          <w:rPr>
-            <w:rStyle w:val="Hyperlink"/>
-            <w:sz w:val="16"/>
-            <w:szCs w:val="16"/>
-          </w:rPr>
-          <w:t>www.municipalcourt.org</w:t>
-        </w:r>
-      </w:hyperlink>
-    </w:p>
-    <w:p>
-      <w:pPr>
-        <w:jc w:val="both"/>
-        <w:rPr>
-          <w:bCs/>
-          <w:sz w:val="24"/>
-          <w:szCs w:val="24"/>
-        </w:rPr>
-      </w:pPr>
-    </w:p>
-    <w:p>
-      <w:pPr>
-        <w:jc w:val="both"/>
-        <w:rPr>
-          <w:bCs/>
-          <w:sz w:val="24"/>
-          <w:szCs w:val="24"/>
-        </w:rPr>
-      </w:pPr>
-    </w:p>
-    <w:p>
-      <w:pPr>
-        <w:jc w:val="both"/>
-        <w:rPr>
-          <w:bCs/>
-          <w:sz w:val="24"/>
-          <w:szCs w:val="24"/>
-        </w:rPr>
-      </w:pPr>
-      <w:r>
-        <w:rPr>
-          <w:bCs/>
-          <w:sz w:val="24"/>
-          <w:szCs w:val="24"/>
-        </w:rPr>
-        <w:t>IN THE MATTER OF</w:t>
-      </w:r>
-      <w:r>
-        <w:rPr>
-          <w:bCs/>
-          <w:sz w:val="24"/>
-          <w:szCs w:val="24"/>
-        </w:rPr>
-        <w:tab/>
-      </w:r>
-      <w:r>
-        <w:rPr>
-          <w:bCs/>
-          <w:sz w:val="24"/>
-          <w:szCs w:val="24"/>
-        </w:rPr>
-        <w:tab/>
-      </w:r>
-      <w:r>
-        <w:rPr>
-          <w:bCs/>
-          <w:sz w:val="24"/>
-          <w:szCs w:val="24"/>
-        </w:rPr>
-        <w:tab/>
-        <w:t xml:space="preserve">    </w:t>
-      </w:r>
-    </w:p>
-    <w:p>
-      <w:pPr>
-        <w:jc w:val="both"/>
-        <w:rPr>
-          <w:b/>
-          <w:bCs/>
-          <w:sz w:val="24"/>
-          <w:szCs w:val="24"/>
-        </w:rPr>
-      </w:pPr>
-      <w:r>
-        <w:rPr>
-          <w:bCs/>
-          <w:sz w:val="24"/>
-          <w:szCs w:val="24"/>
-        </w:rPr>
-        <w:t xml:space="preserve">RELEASE OF </w:t>
-      </w:r>
-      <w:r>
-        <w:rPr>
-          <w:b/>
-          <w:bCs/>
-          <w:sz w:val="24"/>
-          <w:szCs w:val="24"/>
-        </w:rPr>
-        <w:t>SPECIAL PROJECT</w:t>
-      </w:r>
-    </w:p>
-    <w:p>
-      <w:pPr>
-        <w:jc w:val="both"/>
-        <w:rPr>
-          <w:bCs/>
-          <w:sz w:val="24"/>
-          <w:szCs w:val="24"/>
-        </w:rPr>
-      </w:pPr>
-      <w:r>
-        <w:rPr>
-          <w:b/>
-          <w:bCs/>
-          <w:sz w:val="24"/>
-          <w:szCs w:val="24"/>
-        </w:rPr>
-        <w:t xml:space="preserve">FUNDS </w:t>
-      </w:r>
-      <w:r>
-        <w:rPr>
-          <w:bCs/>
-          <w:sz w:val="24"/>
-          <w:szCs w:val="24"/>
-        </w:rPr>
-        <w:t xml:space="preserve">– </w:t>
-      </w:r>
-      <w:r>
-        <w:rPr>
-          <w:bCs/>
-          <w:i/>
-          <w:sz w:val="24"/>
-          <w:szCs w:val="24"/>
-        </w:rPr>
-        <w:t>PROFESSIONAL SERVICES</w:t>
-      </w:r>
-      <w:r>
-        <w:rPr>
-          <w:bCs/>
-          <w:i/>
-          <w:sz w:val="24"/>
-          <w:szCs w:val="24"/>
-        </w:rPr>
-        <w:tab/>
+    </w:p>
+    <w:p>
+      <w:pPr>
+        <w:jc w:val="both"/>
+        <w:rPr>
+          <w:b/>
+          <w:bCs/>
+          <w:iCs/>
+          <w:sz w:val="24"/>
+          <w:szCs w:val="24"/>
+        </w:rPr>
+      </w:pPr>
+      <w:proofErr w:type="gramStart"/>
+      <w:r>
+        <w:rPr>
+          <w:b/>
+          <w:bCs/>
+          <w:sz w:val="24"/>
+          <w:szCs w:val="24"/>
+        </w:rPr>
+        <w:t xml:space="preserve">{{ </w:t>
+      </w:r>
+      <w:proofErr w:type="spellStart"/>
+      <w:r>
+        <w:rPr>
+          <w:b/>
+          <w:bCs/>
+          <w:sz w:val="24"/>
+          <w:szCs w:val="24"/>
+        </w:rPr>
+        <w:t>account</w:t>
+      </w:r>
+      <w:proofErr w:type="gramEnd"/>
+      <w:r>
+        <w:rPr>
+          <w:b/>
+          <w:bCs/>
+          <w:sz w:val="24"/>
+          <w:szCs w:val="24"/>
+        </w:rPr>
+        <w:t>_name</w:t>
+      </w:r>
+      <w:proofErr w:type="spellEnd"/>
+      <w:r>
+        <w:rPr>
+          <w:b/>
+          <w:bCs/>
+          <w:sz w:val="24"/>
+          <w:szCs w:val="24"/>
+        </w:rPr>
+        <w:t xml:space="preserve"> }}</w:t>
+      </w:r>
+      <w:r>
+        <w:rPr>
+          <w:b/>
+          <w:bCs/>
+          <w:sz w:val="24"/>
+          <w:szCs w:val="24"/>
+        </w:rPr>
+        <w:t xml:space="preserve"> – </w:t>
+      </w:r>
+      <w:r>
+        <w:rPr>
+          <w:b/>
+          <w:bCs/>
+          <w:iCs/>
+          <w:sz w:val="24"/>
+          <w:szCs w:val="24"/>
+        </w:rPr>
+        <w:t xml:space="preserve">{{ </w:t>
+      </w:r>
+      <w:proofErr w:type="spellStart"/>
+      <w:r>
+        <w:rPr>
+          <w:b/>
+          <w:bCs/>
+          <w:iCs/>
+          <w:sz w:val="24"/>
+          <w:szCs w:val="24"/>
+        </w:rPr>
+        <w:t>subaccount_name</w:t>
+      </w:r>
+      <w:proofErr w:type="spellEnd"/>
+      <w:r>
+        <w:rPr>
+          <w:b/>
+          <w:bCs/>
+          <w:iCs/>
+          <w:sz w:val="24"/>
+          <w:szCs w:val="24"/>
+        </w:rPr>
+        <w:t xml:space="preserve"> }}</w:t>
       </w:r>
     </w:p>
     <w:p>
@@ -415,23 +270,123 @@
           <w:szCs w:val="24"/>
         </w:rPr>
       </w:pPr>
-    </w:p>
-    <w:p>
-      <w:pPr>
-        <w:jc w:val="both"/>
-        <w:rPr>
-          <w:sz w:val="24"/>
-          <w:szCs w:val="24"/>
-        </w:rPr>
-      </w:pPr>
+      <w:r>
+        <w:rPr>
+          <w:bCs/>
+          <w:sz w:val="24"/>
+          <w:szCs w:val="24"/>
+        </w:rPr>
+        <w:t>Whereas</w:t>
+      </w:r>
+      <w:r>
+        <w:rPr>
+          <w:bCs/>
+          <w:sz w:val="24"/>
+          <w:szCs w:val="24"/>
+        </w:rPr>
+        <w:t xml:space="preserve"> </w:t>
+      </w:r>
+      <w:r>
+        <w:rPr>
+          <w:sz w:val="24"/>
+          <w:szCs w:val="24"/>
+        </w:rPr>
+        <w:t>t</w:t>
+      </w:r>
+      <w:r>
+        <w:rPr>
+          <w:sz w:val="24"/>
+          <w:szCs w:val="24"/>
+        </w:rPr>
+        <w:t xml:space="preserve">he Court is presently collecting a fee of </w:t>
+      </w:r>
+      <w:r>
+        <w:rPr>
+          <w:sz w:val="24"/>
+          <w:szCs w:val="24"/>
+        </w:rPr>
+        <w:t xml:space="preserve">{% if </w:t>
+      </w:r>
+      <w:proofErr w:type="spellStart"/>
+      <w:r>
+        <w:rPr>
+          <w:sz w:val="24"/>
+          <w:szCs w:val="24"/>
+        </w:rPr>
+        <w:t>account_number</w:t>
+      </w:r>
+      <w:proofErr w:type="spellEnd"/>
+      <w:r>
+        <w:rPr>
+          <w:sz w:val="24"/>
+          <w:szCs w:val="24"/>
+        </w:rPr>
+        <w:t xml:space="preserve"> == ‘2571500</w:t>
+      </w:r>
+      <w:r>
+        <w:rPr>
+          <w:sz w:val="24"/>
+          <w:szCs w:val="24"/>
+        </w:rPr>
+        <w:t>0</w:t>
+      </w:r>
+      <w:r>
+        <w:rPr>
+          <w:sz w:val="24"/>
+          <w:szCs w:val="24"/>
+        </w:rPr>
+        <w:t xml:space="preserve">’ </w:t>
+      </w:r>
       <w:proofErr w:type="gramStart"/>
       <w:r>
         <w:rPr>
-          <w:b/>
-          <w:sz w:val="24"/>
-          <w:szCs w:val="24"/>
-        </w:rPr>
-        <w:t>WHEREAS</w:t>
+          <w:sz w:val="24"/>
+          <w:szCs w:val="24"/>
+        </w:rPr>
+        <w:t>%}</w:t>
+      </w:r>
+      <w:r>
+        <w:rPr>
+          <w:sz w:val="24"/>
+          <w:szCs w:val="24"/>
+        </w:rPr>
+        <w:t>T</w:t>
+      </w:r>
+      <w:r>
+        <w:rPr>
+          <w:sz w:val="24"/>
+          <w:szCs w:val="24"/>
+        </w:rPr>
+        <w:t>wenty</w:t>
+      </w:r>
+      <w:proofErr w:type="gramEnd"/>
+      <w:r>
+        <w:rPr>
+          <w:sz w:val="24"/>
+          <w:szCs w:val="24"/>
+        </w:rPr>
+        <w:t>-five dollars</w:t>
+      </w:r>
+      <w:r>
+        <w:rPr>
+          <w:sz w:val="24"/>
+          <w:szCs w:val="24"/>
+        </w:rPr>
+        <w:t xml:space="preserve"> ($</w:t>
+      </w:r>
+      <w:r>
+        <w:rPr>
+          <w:sz w:val="24"/>
+          <w:szCs w:val="24"/>
+        </w:rPr>
+        <w:t>25</w:t>
+      </w:r>
+      <w:r>
+        <w:rPr>
+          <w:sz w:val="24"/>
+          <w:szCs w:val="24"/>
+        </w:rPr>
+        <w:t>.00) under O.R.C.  1901.26 (B)(1)</w:t>
       </w:r>
       <w:r>
         <w:rPr>
@@ -440,65 +395,137 @@
         </w:rPr>
         <w:t>,</w:t>
       </w:r>
+      <w:r>
+        <w:rPr>
+          <w:sz w:val="24"/>
+          <w:szCs w:val="24"/>
+        </w:rPr>
+        <w:t xml:space="preserve"> {% else </w:t>
+      </w:r>
+      <w:proofErr w:type="gramStart"/>
+      <w:r>
+        <w:rPr>
+          <w:sz w:val="24"/>
+          <w:szCs w:val="24"/>
+        </w:rPr>
+        <w:t>%}$</w:t>
+      </w:r>
       <w:proofErr w:type="gramEnd"/>
       <w:r>
         <w:rPr>
           <w:sz w:val="24"/>
           <w:szCs w:val="24"/>
         </w:rPr>
-        <w:t xml:space="preserve"> The Court is presently collecting a fee of Twelve dollars ($12.00) under O.R.C.  1901.26 (B)(1) as set forth in the Court’s current cost schedule.</w:t>
-      </w:r>
-    </w:p>
-    <w:p>
-      <w:pPr>
-        <w:jc w:val="both"/>
-        <w:rPr>
-          <w:sz w:val="24"/>
-          <w:szCs w:val="24"/>
-        </w:rPr>
-      </w:pPr>
-    </w:p>
-    <w:p>
-      <w:pPr>
-        <w:jc w:val="both"/>
-        <w:rPr>
-          <w:sz w:val="24"/>
-        </w:rPr>
-      </w:pPr>
+        <w:t>40,00{% endif%}</w:t>
+      </w:r>
+      <w:r>
+        <w:rPr>
+          <w:sz w:val="24"/>
+          <w:szCs w:val="24"/>
+        </w:rPr>
+        <w:t xml:space="preserve"> as set forth in the Court’s current cost schedule.</w:t>
+      </w:r>
+    </w:p>
+    <w:p>
+      <w:pPr>
+        <w:jc w:val="both"/>
+        <w:rPr>
+          <w:sz w:val="24"/>
+          <w:szCs w:val="24"/>
+        </w:rPr>
+      </w:pPr>
+    </w:p>
+    <w:p>
+      <w:pPr>
+        <w:jc w:val="both"/>
+        <w:rPr>
+          <w:sz w:val="24"/>
+        </w:rPr>
+      </w:pPr>
+      <w:r>
+        <w:rPr>
+          <w:bCs/>
+          <w:sz w:val="24"/>
+        </w:rPr>
+        <w:t>Whereas</w:t>
+      </w:r>
+      <w:r>
+        <w:rPr>
+          <w:sz w:val="24"/>
+        </w:rPr>
+        <w:t xml:space="preserve"> </w:t>
+      </w:r>
+      <w:r>
+        <w:rPr>
+          <w:sz w:val="24"/>
+        </w:rPr>
+        <w:t>t</w:t>
+      </w:r>
+      <w:r>
+        <w:rPr>
+          <w:sz w:val="24"/>
+        </w:rPr>
+        <w:t>he Court</w:t>
+      </w:r>
+      <w:r>
+        <w:rPr>
+          <w:sz w:val="24"/>
+        </w:rPr>
+        <w:t xml:space="preserve"> has</w:t>
+      </w:r>
+      <w:r>
+        <w:rPr>
+          <w:sz w:val="24"/>
+        </w:rPr>
+        <w:t xml:space="preserve"> determined it necessary to order the release of funds from the</w:t>
+      </w:r>
+      <w:r>
+        <w:rPr>
+          <w:sz w:val="24"/>
+        </w:rPr>
+        <w:t xml:space="preserve"> </w:t>
+      </w:r>
       <w:proofErr w:type="gramStart"/>
       <w:r>
         <w:rPr>
-          <w:b/>
-          <w:sz w:val="24"/>
-        </w:rPr>
-        <w:t>WHEREAS,</w:t>
+          <w:sz w:val="24"/>
+        </w:rPr>
+        <w:t xml:space="preserve">{{ </w:t>
+      </w:r>
+      <w:proofErr w:type="spellStart"/>
+      <w:r>
+        <w:rPr>
+          <w:sz w:val="24"/>
+        </w:rPr>
+        <w:t>account</w:t>
       </w:r>
       <w:proofErr w:type="gramEnd"/>
       <w:r>
         <w:rPr>
           <w:sz w:val="24"/>
         </w:rPr>
-        <w:t xml:space="preserve"> The Court determined it necessary to order the release of funds from the </w:t>
-      </w:r>
-      <w:r>
-        <w:rPr>
-          <w:b/>
-          <w:sz w:val="24"/>
-        </w:rPr>
-        <w:t>Special Project Account</w:t>
-      </w:r>
-      <w:r>
-        <w:rPr>
-          <w:sz w:val="24"/>
-        </w:rPr>
-        <w:t xml:space="preserve"> - </w:t>
-      </w:r>
-      <w:r>
-        <w:rPr>
-          <w:i/>
-          <w:sz w:val="24"/>
-        </w:rPr>
-        <w:t>PROFESSIONAL SERVICES</w:t>
+        <w:t>_name</w:t>
+      </w:r>
+      <w:proofErr w:type="spellEnd"/>
+      <w:r>
+        <w:rPr>
+          <w:sz w:val="24"/>
+        </w:rPr>
+        <w:t xml:space="preserve"> }} – {{ </w:t>
+      </w:r>
+      <w:proofErr w:type="spellStart"/>
+      <w:r>
+        <w:rPr>
+          <w:sz w:val="24"/>
+        </w:rPr>
+        <w:t>subaccount_name</w:t>
+      </w:r>
+      <w:proofErr w:type="spellEnd"/>
+      <w:r>
+        <w:rPr>
+          <w:sz w:val="24"/>
+        </w:rPr>
+        <w:t xml:space="preserve"> }}</w:t>
       </w:r>
       <w:r>
         <w:rPr>
@@ -508,11 +535,85 @@
       </w:r>
       <w:r>
         <w:rPr>
-          <w:b/>
-          <w:sz w:val="24"/>
-          <w:szCs w:val="24"/>
-        </w:rPr>
-        <w:t>25715000.523100</w:t>
+          <w:sz w:val="24"/>
+        </w:rPr>
+        <w:t>(</w:t>
+      </w:r>
+      <w:r>
+        <w:rPr>
+          <w:b/>
+          <w:bCs/>
+          <w:sz w:val="24"/>
+        </w:rPr>
+        <w:t xml:space="preserve">Account No. </w:t>
+      </w:r>
+      <w:r>
+        <w:rPr>
+          <w:b/>
+          <w:sz w:val="24"/>
+          <w:szCs w:val="24"/>
+        </w:rPr>
+        <w:t xml:space="preserve">{{ </w:t>
+      </w:r>
+      <w:proofErr w:type="spellStart"/>
+      <w:r>
+        <w:rPr>
+          <w:b/>
+          <w:sz w:val="24"/>
+          <w:szCs w:val="24"/>
+        </w:rPr>
+        <w:t>account_number</w:t>
+      </w:r>
+      <w:proofErr w:type="spellEnd"/>
+      <w:r>
+        <w:rPr>
+          <w:b/>
+          <w:sz w:val="24"/>
+          <w:szCs w:val="24"/>
+        </w:rPr>
+        <w:t xml:space="preserve"> }}</w:t>
+      </w:r>
+      <w:r>
+        <w:rPr>
+          <w:b/>
+          <w:sz w:val="24"/>
+          <w:szCs w:val="24"/>
+        </w:rPr>
+        <w:t>.</w:t>
+      </w:r>
+      <w:r>
+        <w:rPr>
+          <w:b/>
+          <w:sz w:val="24"/>
+          <w:szCs w:val="24"/>
+        </w:rPr>
+        <w:t xml:space="preserve">{{ </w:t>
+      </w:r>
+      <w:proofErr w:type="spellStart"/>
+      <w:r>
+        <w:rPr>
+          <w:b/>
+          <w:sz w:val="24"/>
+          <w:szCs w:val="24"/>
+        </w:rPr>
+        <w:t>subaccount_number</w:t>
+      </w:r>
+      <w:proofErr w:type="spellEnd"/>
+      <w:r>
+        <w:rPr>
+          <w:b/>
+          <w:sz w:val="24"/>
+          <w:szCs w:val="24"/>
+        </w:rPr>
+        <w:t xml:space="preserve"> }}</w:t>
+      </w:r>
+      <w:r>
+        <w:rPr>
+          <w:b/>
+          <w:sz w:val="24"/>
+          <w:szCs w:val="24"/>
+        </w:rPr>
+        <w:t>)</w:t>
       </w:r>
       <w:r>
         <w:rPr>
@@ -523,49 +624,71 @@
       <w:r>
         <w:rPr>
           <w:sz w:val="24"/>
-          <w:szCs w:val="24"/>
-        </w:rPr>
-        <w:t xml:space="preserve">for reimbursement </w:t>
-      </w:r>
-      <w:r>
-        <w:rPr>
-          <w:sz w:val="24"/>
-          <w:szCs w:val="24"/>
-        </w:rPr>
-        <w:t>of conference travel and expenses.</w:t>
-      </w:r>
-    </w:p>
-    <w:p>
-      <w:pPr>
-        <w:jc w:val="both"/>
-        <w:rPr>
-          <w:sz w:val="24"/>
-          <w:szCs w:val="24"/>
-        </w:rPr>
-      </w:pPr>
-    </w:p>
-    <w:p>
-      <w:pPr>
-        <w:jc w:val="both"/>
-        <w:rPr>
-          <w:sz w:val="24"/>
-          <w:szCs w:val="24"/>
-        </w:rPr>
-      </w:pPr>
-      <w:r>
-        <w:rPr>
-          <w:b/>
-          <w:sz w:val="24"/>
-          <w:szCs w:val="24"/>
-        </w:rPr>
-        <w:t>NOW THEREFORE, IT IS SO ORDERED, ADJUDGED AND DECREED</w:t>
-      </w:r>
-      <w:r>
-        <w:rPr>
-          <w:sz w:val="24"/>
-          <w:szCs w:val="24"/>
-        </w:rPr>
-        <w:t xml:space="preserve">, that the sum of </w:t>
+        </w:rPr>
+        <w:t xml:space="preserve">for </w:t>
+      </w:r>
+      <w:r>
+        <w:rPr>
+          <w:sz w:val="24"/>
+          <w:szCs w:val="24"/>
+        </w:rPr>
+        <w:t xml:space="preserve">{{ </w:t>
+      </w:r>
+      <w:proofErr w:type="spellStart"/>
+      <w:r>
+        <w:rPr>
+          <w:sz w:val="24"/>
+          <w:szCs w:val="24"/>
+        </w:rPr>
+        <w:t>disbursement_reason</w:t>
+      </w:r>
+      <w:proofErr w:type="spellEnd"/>
+      <w:r>
+        <w:rPr>
+          <w:sz w:val="24"/>
+          <w:szCs w:val="24"/>
+        </w:rPr>
+        <w:t xml:space="preserve"> }}</w:t>
+      </w:r>
+      <w:r>
+        <w:rPr>
+          <w:sz w:val="24"/>
+          <w:szCs w:val="24"/>
+        </w:rPr>
+        <w:t>.</w:t>
+      </w:r>
+    </w:p>
+    <w:p>
+      <w:pPr>
+        <w:jc w:val="both"/>
+        <w:rPr>
+          <w:sz w:val="24"/>
+          <w:szCs w:val="24"/>
+        </w:rPr>
+      </w:pPr>
+    </w:p>
+    <w:p>
+      <w:pPr>
+        <w:jc w:val="both"/>
+        <w:rPr>
+          <w:sz w:val="24"/>
+          <w:szCs w:val="24"/>
+        </w:rPr>
+      </w:pPr>
+      <w:r>
+        <w:rPr>
+          <w:bCs/>
+          <w:sz w:val="24"/>
+          <w:szCs w:val="24"/>
+        </w:rPr>
+        <w:t>It is ordered</w:t>
+      </w:r>
+      <w:r>
+        <w:rPr>
+          <w:sz w:val="24"/>
+          <w:szCs w:val="24"/>
+        </w:rPr>
+        <w:t xml:space="preserve"> that the sum of </w:t>
       </w:r>
       <w:r>
         <w:rPr>
@@ -843,6 +966,7 @@
       </w:pPr>
     </w:p>
     <w:sectPr>
+      <w:headerReference w:type="default" r:id="rId7"/>
       <w:footnotePr>
         <w:numRestart w:val="eachSect"/>
       </w:footnotePr>
@@ -894,6 +1018,30 @@
     </w:p>
   </w:footnote>
 </w:footnotes>
+</file>
+
+<file path=word/header1.xml><?xml version="1.0" encoding="utf-8"?>
+<w:hdr xmlns:wpc="http://schemas.microsoft.com/office/word/2010/wordprocessingCanvas" xmlns:cx="http://schemas.microsoft.com/office/drawing/2014/chartex" xmlns:cx1="http://schemas.microsoft.com/office/drawing/2015/9/8/chartex" xmlns:cx2="http://schemas.microsoft.com/office/drawing/2015/10/21/chartex" xmlns:cx3="http://schemas.microsoft.com/office/drawing/2016/5/9/chartex" xmlns:cx4="http://schemas.microsoft.com/office/drawing/2016/5/10/chartex" xmlns:cx5="http://schemas.microsoft.com/office/drawing/2016/5/11/chartex" xmlns:cx6="http://schemas.microsoft.com/office/drawing/2016/5/12/chartex" xmlns:cx7="http://schemas.microsoft.com/office/drawing/2016/5/13/chartex" xmlns:cx8="http://schemas.microsoft.com/office/drawing/2016/5/14/chartex" xmlns:mc="http://schemas.openxmlformats.org/markup-compatibility/2006" xmlns:aink="http://schemas.microsoft.com/office/drawing/2016/ink" xmlns:am3d="http://schemas.microsoft.com/office/drawing/2017/model3d" xmlns:o="urn:schemas-microsoft-com:office:office" xmlns:oel="http://schemas.microsoft.com/office/2019/extlst" xmlns:r="http://schemas.openxmlformats.org/officeDocument/2006/relationships" xmlns:m="http://schemas.openxmlformats.org/officeDocument/2006/math" xmlns:v="urn:schemas-microsoft-com:vml" xmlns:wp14="http://schemas.microsoft.com/office/word/2010/wordprocessingDrawing" xmlns:wp="http://schemas.openxmlformats.org/drawingml/2006/wordprocessingDrawing" xmlns:w10="urn:schemas-microsoft-com:office:word" xmlns:w="http://schemas.openxmlformats.org/wordprocessingml/2006/main" xmlns:w14="http://schemas.microsoft.com/office/word/2010/wordml" xmlns:w15="http://schemas.microsoft.com/office/word/2012/wordml" xmlns:w16cex="http://schemas.microsoft.com/office/word/2018/wordml/cex" xmlns:w16cid="http://schemas.microsoft.com/office/word/2016/wordml/cid" xmlns:w16="http://schemas.microsoft.com/office/word/2018/wordml" xmlns:w16sdtdh="http://schemas.microsoft.com/office/word/2020/wordml/sdtdatahash" xmlns:w16se="http://schemas.microsoft.com/office/word/2015/wordml/symex" xmlns:wpg="http://schemas.microsoft.com/office/word/2010/wordprocessingGroup" xmlns:wpi="http://schemas.microsoft.com/office/word/2010/wordprocessingInk" xmlns:wne="http://schemas.microsoft.com/office/word/2006/wordml" xmlns:wps="http://schemas.microsoft.com/office/word/2010/wordprocessingShape" mc:Ignorable="w14 w15 w16se w16cid w16 w16cex w16sdtdh wp14">
+  <w:p>
+    <w:pPr>
+      <w:pStyle w:val="Header"/>
+      <w:jc w:val="center"/>
+      <w:rPr>
+        <w:b/>
+        <w:sz w:val="32"/>
+        <w:szCs w:val="32"/>
+      </w:rPr>
+    </w:pPr>
+    <w:r>
+      <w:rPr>
+        <w:b/>
+        <w:sz w:val="32"/>
+        <w:szCs w:val="32"/>
+      </w:rPr>
+      <w:t>IN THE DELAWARE MUNICIPAL COURT</w:t>
+    </w:r>
+  </w:p>
+</w:hdr>
 </file>
 
 <file path=word/styles.xml><?xml version="1.0" encoding="utf-8"?>

</xml_diff>

<commit_message>
Set FISCAL SAVE PATH for work and home.
</commit_message>
<xml_diff>
--- a/resources/Templates/Admin_Fiscal_Template.docx
+++ b/resources/Templates/Admin_Fiscal_Template.docx
@@ -230,14 +230,233 @@
           <w:sz w:val="24"/>
           <w:szCs w:val="24"/>
         </w:rPr>
-        <w:t>{% if account_number == ‘2</w:t>
-      </w:r>
-      <w:r>
-        <w:rPr>
-          <w:sz w:val="24"/>
-          <w:szCs w:val="24"/>
-        </w:rPr>
-        <w:t>4115000</w:t>
+        <w:t>{% if account_number == ‘24115000’ %}</w:t>
+      </w:r>
+      <w:r>
+        <w:rPr>
+          <w:bCs/>
+          <w:sz w:val="24"/>
+          <w:szCs w:val="24"/>
+        </w:rPr>
+        <w:t xml:space="preserve">Whereas </w:t>
+      </w:r>
+      <w:r>
+        <w:rPr>
+          <w:sz w:val="24"/>
+          <w:szCs w:val="24"/>
+        </w:rPr>
+        <w:t>t</w:t>
+      </w:r>
+      <w:r>
+        <w:rPr>
+          <w:sz w:val="24"/>
+          <w:szCs w:val="24"/>
+        </w:rPr>
+        <w:t>he Court is presently collecting a fee</w:t>
+      </w:r>
+      <w:r>
+        <w:rPr>
+          <w:sz w:val="24"/>
+          <w:szCs w:val="24"/>
+        </w:rPr>
+        <w:t xml:space="preserve"> </w:t>
+      </w:r>
+      <w:r>
+        <w:rPr>
+          <w:sz w:val="24"/>
+          <w:szCs w:val="24"/>
+        </w:rPr>
+        <w:t>for its Indigent Drivers Interlock and Alcohol Monitoring Fund pursuant to O.R.C. 4511.191(I)(1)</w:t>
+      </w:r>
+      <w:r>
+        <w:rPr>
+          <w:sz w:val="24"/>
+          <w:szCs w:val="24"/>
+        </w:rPr>
+        <w:t>,</w:t>
+      </w:r>
+      <w:r>
+        <w:rPr>
+          <w:sz w:val="24"/>
+          <w:szCs w:val="24"/>
+        </w:rPr>
+        <w:t xml:space="preserve"> as set forth in the Court’s current cost schedule</w:t>
+      </w:r>
+      <w:r>
+        <w:rPr>
+          <w:sz w:val="24"/>
+          <w:szCs w:val="24"/>
+        </w:rPr>
+        <w:t>;</w:t>
+      </w:r>
+      <w:r>
+        <w:rPr>
+          <w:sz w:val="24"/>
+          <w:szCs w:val="24"/>
+        </w:rPr>
+        <w:t xml:space="preserve"> and</w:t>
+      </w:r>
+      <w:r>
+        <w:rPr>
+          <w:sz w:val="24"/>
+          <w:szCs w:val="24"/>
+        </w:rPr>
+        <w:t>{% elif account_number == ‘25115000’ %}Whereas the Court has declared a surplus in its Indigent Drivers Alcohol Treatment Fund pursuant to O.R.C. 4511.191(H)(1) and (3); and{% elif account_number == ‘25615000’ %}</w:t>
+      </w:r>
+      <w:r>
+        <w:rPr>
+          <w:bCs/>
+          <w:sz w:val="24"/>
+          <w:szCs w:val="24"/>
+        </w:rPr>
+        <w:t xml:space="preserve">Whereas </w:t>
+      </w:r>
+      <w:r>
+        <w:rPr>
+          <w:sz w:val="24"/>
+          <w:szCs w:val="24"/>
+        </w:rPr>
+        <w:t>t</w:t>
+      </w:r>
+      <w:r>
+        <w:rPr>
+          <w:sz w:val="24"/>
+          <w:szCs w:val="24"/>
+        </w:rPr>
+        <w:t>he Court is presently collecting a fee</w:t>
+      </w:r>
+      <w:r>
+        <w:rPr>
+          <w:sz w:val="24"/>
+          <w:szCs w:val="24"/>
+        </w:rPr>
+        <w:t xml:space="preserve"> </w:t>
+      </w:r>
+      <w:r>
+        <w:rPr>
+          <w:sz w:val="24"/>
+          <w:szCs w:val="24"/>
+        </w:rPr>
+        <w:t>of</w:t>
+      </w:r>
+      <w:r>
+        <w:rPr>
+          <w:sz w:val="24"/>
+          <w:szCs w:val="24"/>
+        </w:rPr>
+        <w:t xml:space="preserve"> Thirteen dollars</w:t>
+      </w:r>
+      <w:r>
+        <w:rPr>
+          <w:sz w:val="24"/>
+          <w:szCs w:val="24"/>
+        </w:rPr>
+        <w:t xml:space="preserve"> ($</w:t>
+      </w:r>
+      <w:r>
+        <w:rPr>
+          <w:sz w:val="24"/>
+          <w:szCs w:val="24"/>
+        </w:rPr>
+        <w:t>13</w:t>
+      </w:r>
+      <w:r>
+        <w:rPr>
+          <w:sz w:val="24"/>
+          <w:szCs w:val="24"/>
+        </w:rPr>
+        <w:t>.00)</w:t>
+      </w:r>
+      <w:r>
+        <w:rPr>
+          <w:sz w:val="24"/>
+          <w:szCs w:val="24"/>
+        </w:rPr>
+        <w:t xml:space="preserve"> per case</w:t>
+      </w:r>
+      <w:r>
+        <w:rPr>
+          <w:sz w:val="24"/>
+          <w:szCs w:val="24"/>
+        </w:rPr>
+        <w:t xml:space="preserve"> under O.R.C.  1901.26</w:t>
+      </w:r>
+      <w:r>
+        <w:rPr>
+          <w:sz w:val="24"/>
+          <w:szCs w:val="24"/>
+        </w:rPr>
+        <w:t>1</w:t>
+      </w:r>
+      <w:r>
+        <w:rPr>
+          <w:sz w:val="24"/>
+          <w:szCs w:val="24"/>
+        </w:rPr>
+        <w:t xml:space="preserve"> (</w:t>
+      </w:r>
+      <w:r>
+        <w:rPr>
+          <w:sz w:val="24"/>
+          <w:szCs w:val="24"/>
+        </w:rPr>
+        <w:t>A</w:t>
+      </w:r>
+      <w:r>
+        <w:rPr>
+          <w:sz w:val="24"/>
+          <w:szCs w:val="24"/>
+        </w:rPr>
+        <w:t>)(1)</w:t>
+      </w:r>
+      <w:r>
+        <w:rPr>
+          <w:sz w:val="24"/>
+          <w:szCs w:val="24"/>
+        </w:rPr>
+        <w:t>,</w:t>
+      </w:r>
+      <w:r>
+        <w:rPr>
+          <w:sz w:val="24"/>
+          <w:szCs w:val="24"/>
+        </w:rPr>
+        <w:t xml:space="preserve"> as set forth in the Court’s current cost schedule</w:t>
+      </w:r>
+      <w:r>
+        <w:rPr>
+          <w:sz w:val="24"/>
+          <w:szCs w:val="24"/>
+        </w:rPr>
+        <w:t>; and</w:t>
+      </w:r>
+      <w:r>
+        <w:rPr>
+          <w:sz w:val="24"/>
+          <w:szCs w:val="24"/>
+        </w:rPr>
+        <w:t xml:space="preserve">{% </w:t>
+      </w:r>
+      <w:r>
+        <w:rPr>
+          <w:sz w:val="24"/>
+          <w:szCs w:val="24"/>
+        </w:rPr>
+        <w:t>el</w:t>
+      </w:r>
+      <w:r>
+        <w:rPr>
+          <w:sz w:val="24"/>
+          <w:szCs w:val="24"/>
+        </w:rPr>
+        <w:t>if account_number == ‘2571500</w:t>
+      </w:r>
+      <w:r>
+        <w:rPr>
+          <w:sz w:val="24"/>
+          <w:szCs w:val="24"/>
+        </w:rPr>
+        <w:t>0</w:t>
       </w:r>
       <w:r>
         <w:rPr>
@@ -280,7 +499,77 @@
           <w:sz w:val="24"/>
           <w:szCs w:val="24"/>
         </w:rPr>
-        <w:t>for its Indigent Drivers Interlock and Alcohol Monitoring Fund pursuant to O.R.C. 4511.191(I)(1)</w:t>
+        <w:t>of</w:t>
+      </w:r>
+      <w:r>
+        <w:rPr>
+          <w:sz w:val="24"/>
+          <w:szCs w:val="24"/>
+        </w:rPr>
+        <w:t xml:space="preserve"> </w:t>
+      </w:r>
+      <w:r>
+        <w:rPr>
+          <w:sz w:val="24"/>
+          <w:szCs w:val="24"/>
+        </w:rPr>
+        <w:t>T</w:t>
+      </w:r>
+      <w:r>
+        <w:rPr>
+          <w:sz w:val="24"/>
+          <w:szCs w:val="24"/>
+        </w:rPr>
+        <w:t>wenty-five dollars</w:t>
+      </w:r>
+      <w:r>
+        <w:rPr>
+          <w:sz w:val="24"/>
+          <w:szCs w:val="24"/>
+        </w:rPr>
+        <w:t xml:space="preserve"> ($</w:t>
+      </w:r>
+      <w:r>
+        <w:rPr>
+          <w:sz w:val="24"/>
+          <w:szCs w:val="24"/>
+        </w:rPr>
+        <w:t>25</w:t>
+      </w:r>
+      <w:r>
+        <w:rPr>
+          <w:sz w:val="24"/>
+          <w:szCs w:val="24"/>
+        </w:rPr>
+        <w:t>.00)</w:t>
+      </w:r>
+      <w:r>
+        <w:rPr>
+          <w:sz w:val="24"/>
+          <w:szCs w:val="24"/>
+        </w:rPr>
+        <w:t xml:space="preserve"> per case</w:t>
+      </w:r>
+      <w:r>
+        <w:rPr>
+          <w:sz w:val="24"/>
+          <w:szCs w:val="24"/>
+        </w:rPr>
+        <w:t xml:space="preserve"> under O.R.C.</w:t>
+      </w:r>
+      <w:r>
+        <w:rPr>
+          <w:sz w:val="24"/>
+          <w:szCs w:val="24"/>
+        </w:rPr>
+        <w:t xml:space="preserve"> </w:t>
+      </w:r>
+      <w:r>
+        <w:rPr>
+          <w:sz w:val="24"/>
+          <w:szCs w:val="24"/>
+        </w:rPr>
+        <w:t>1901.26(B)(1)</w:t>
       </w:r>
       <w:r>
         <w:rPr>
@@ -301,98 +590,21 @@
           <w:sz w:val="24"/>
           <w:szCs w:val="24"/>
         </w:rPr>
-        <w:t>;</w:t>
-      </w:r>
-      <w:r>
-        <w:rPr>
-          <w:sz w:val="24"/>
-          <w:szCs w:val="24"/>
-        </w:rPr>
-        <w:t xml:space="preserve"> and</w:t>
-      </w:r>
-      <w:r>
-        <w:rPr>
-          <w:sz w:val="24"/>
-          <w:szCs w:val="24"/>
-        </w:rPr>
-        <w:t xml:space="preserve">{% </w:t>
-      </w:r>
-      <w:r>
-        <w:rPr>
-          <w:sz w:val="24"/>
-          <w:szCs w:val="24"/>
-        </w:rPr>
-        <w:t>el</w:t>
-      </w:r>
-      <w:r>
-        <w:rPr>
-          <w:sz w:val="24"/>
-          <w:szCs w:val="24"/>
-        </w:rPr>
-        <w:t>if account_number == ‘2</w:t>
-      </w:r>
-      <w:r>
-        <w:rPr>
-          <w:sz w:val="24"/>
-          <w:szCs w:val="24"/>
-        </w:rPr>
-        <w:t>5</w:t>
-      </w:r>
-      <w:r>
-        <w:rPr>
-          <w:sz w:val="24"/>
-          <w:szCs w:val="24"/>
-        </w:rPr>
-        <w:t>115000’ %}</w:t>
-      </w:r>
-      <w:r>
-        <w:rPr>
-          <w:sz w:val="24"/>
-          <w:szCs w:val="24"/>
-        </w:rPr>
-        <w:t xml:space="preserve">Whereas the Court has declared a surplus in its Indigent Drivers Alcohol Treatment Fund </w:t>
-      </w:r>
-      <w:r>
-        <w:rPr>
-          <w:sz w:val="24"/>
-          <w:szCs w:val="24"/>
-        </w:rPr>
-        <w:t>pursuant to O.R.C. 4511.191(</w:t>
-      </w:r>
-      <w:r>
-        <w:rPr>
-          <w:sz w:val="24"/>
-          <w:szCs w:val="24"/>
-        </w:rPr>
-        <w:t>H</w:t>
-      </w:r>
-      <w:r>
-        <w:rPr>
-          <w:sz w:val="24"/>
-          <w:szCs w:val="24"/>
-        </w:rPr>
-        <w:t>)(1)</w:t>
-      </w:r>
-      <w:r>
-        <w:rPr>
-          <w:sz w:val="24"/>
-          <w:szCs w:val="24"/>
-        </w:rPr>
-        <w:t xml:space="preserve"> and (3)</w:t>
-      </w:r>
-      <w:r>
-        <w:rPr>
-          <w:sz w:val="24"/>
-          <w:szCs w:val="24"/>
-        </w:rPr>
-        <w:t>; and{% elif account_number == ‘25</w:t>
-      </w:r>
-      <w:r>
-        <w:rPr>
-          <w:sz w:val="24"/>
-          <w:szCs w:val="24"/>
-        </w:rPr>
-        <w:t>6</w:t>
+        <w:t>; and</w:t>
+      </w:r>
+      <w:r>
+        <w:rPr>
+          <w:sz w:val="24"/>
+          <w:szCs w:val="24"/>
+        </w:rPr>
+        <w:t>{% elif account_number == ‘25</w:t>
+      </w:r>
+      <w:r>
+        <w:rPr>
+          <w:sz w:val="24"/>
+          <w:szCs w:val="24"/>
+        </w:rPr>
+        <w:t>9</w:t>
       </w:r>
       <w:r>
         <w:rPr>
@@ -449,14 +661,14 @@
           <w:sz w:val="24"/>
           <w:szCs w:val="24"/>
         </w:rPr>
-        <w:t>Thirteen</w:t>
-      </w:r>
-      <w:r>
-        <w:rPr>
-          <w:sz w:val="24"/>
-          <w:szCs w:val="24"/>
-        </w:rPr>
-        <w:t xml:space="preserve"> dollars</w:t>
+        <w:t>T</w:t>
+      </w:r>
+      <w:r>
+        <w:rPr>
+          <w:sz w:val="24"/>
+          <w:szCs w:val="24"/>
+        </w:rPr>
+        <w:t>wenty-five dollars</w:t>
       </w:r>
       <w:r>
         <w:rPr>
@@ -470,7 +682,7 @@
           <w:sz w:val="24"/>
           <w:szCs w:val="24"/>
         </w:rPr>
-        <w:t>13</w:t>
+        <w:t>25</w:t>
       </w:r>
       <w:r>
         <w:rPr>
@@ -484,42 +696,21 @@
           <w:sz w:val="24"/>
           <w:szCs w:val="24"/>
         </w:rPr>
-        <w:t xml:space="preserve"> per case</w:t>
-      </w:r>
-      <w:r>
-        <w:rPr>
-          <w:sz w:val="24"/>
-          <w:szCs w:val="24"/>
-        </w:rPr>
-        <w:t xml:space="preserve"> under O.R.C.  1901.26</w:t>
-      </w:r>
-      <w:r>
-        <w:rPr>
-          <w:sz w:val="24"/>
-          <w:szCs w:val="24"/>
-        </w:rPr>
-        <w:t>1</w:t>
-      </w:r>
-      <w:r>
-        <w:rPr>
-          <w:sz w:val="24"/>
-          <w:szCs w:val="24"/>
-        </w:rPr>
-        <w:t xml:space="preserve"> (</w:t>
-      </w:r>
-      <w:r>
-        <w:rPr>
-          <w:sz w:val="24"/>
-          <w:szCs w:val="24"/>
-        </w:rPr>
-        <w:t>A</w:t>
-      </w:r>
-      <w:r>
-        <w:rPr>
-          <w:sz w:val="24"/>
-          <w:szCs w:val="24"/>
-        </w:rPr>
-        <w:t>)(1)</w:t>
+        <w:t xml:space="preserve"> per month</w:t>
+      </w:r>
+      <w:r>
+        <w:rPr>
+          <w:sz w:val="24"/>
+          <w:szCs w:val="24"/>
+        </w:rPr>
+        <w:t xml:space="preserve"> under O.R.C.  </w:t>
+      </w:r>
+      <w:r>
+        <w:rPr>
+          <w:sz w:val="24"/>
+          <w:szCs w:val="24"/>
+        </w:rPr>
+        <w:t>2951.021(B)(1)</w:t>
       </w:r>
       <w:r>
         <w:rPr>
@@ -547,310 +738,147 @@
           <w:sz w:val="24"/>
           <w:szCs w:val="24"/>
         </w:rPr>
-        <w:t xml:space="preserve">{% </w:t>
-      </w:r>
-      <w:r>
-        <w:rPr>
-          <w:sz w:val="24"/>
-          <w:szCs w:val="24"/>
-        </w:rPr>
-        <w:t>el</w:t>
-      </w:r>
-      <w:r>
-        <w:rPr>
-          <w:sz w:val="24"/>
-          <w:szCs w:val="24"/>
-        </w:rPr>
-        <w:t>if account_number == ‘2571500</w:t>
-      </w:r>
-      <w:r>
-        <w:rPr>
-          <w:sz w:val="24"/>
-          <w:szCs w:val="24"/>
-        </w:rPr>
-        <w:t>0</w:t>
-      </w:r>
-      <w:r>
-        <w:rPr>
-          <w:sz w:val="24"/>
-          <w:szCs w:val="24"/>
-        </w:rPr>
-        <w:t>’ %}</w:t>
-      </w:r>
-      <w:r>
-        <w:rPr>
-          <w:bCs/>
-          <w:sz w:val="24"/>
-          <w:szCs w:val="24"/>
-        </w:rPr>
-        <w:t xml:space="preserve">Whereas </w:t>
-      </w:r>
-      <w:r>
-        <w:rPr>
-          <w:sz w:val="24"/>
-          <w:szCs w:val="24"/>
+        <w:t>{% endif%}</w:t>
+      </w:r>
+    </w:p>
+    <w:p>
+      <w:pPr>
+        <w:jc w:val="both"/>
+        <w:rPr>
+          <w:sz w:val="24"/>
+          <w:szCs w:val="24"/>
+        </w:rPr>
+      </w:pPr>
+    </w:p>
+    <w:p>
+      <w:pPr>
+        <w:jc w:val="both"/>
+        <w:rPr>
+          <w:sz w:val="24"/>
+        </w:rPr>
+      </w:pPr>
+      <w:r>
+        <w:rPr>
+          <w:bCs/>
+          <w:sz w:val="24"/>
+        </w:rPr>
+        <w:t>Whereas</w:t>
+      </w:r>
+      <w:r>
+        <w:rPr>
+          <w:sz w:val="24"/>
+        </w:rPr>
+        <w:t xml:space="preserve"> </w:t>
+      </w:r>
+      <w:r>
+        <w:rPr>
+          <w:sz w:val="24"/>
         </w:rPr>
         <w:t>t</w:t>
       </w:r>
       <w:r>
         <w:rPr>
           <w:sz w:val="24"/>
-          <w:szCs w:val="24"/>
-        </w:rPr>
-        <w:t>he Court is presently collecting a fee</w:t>
-      </w:r>
-      <w:r>
-        <w:rPr>
-          <w:sz w:val="24"/>
-          <w:szCs w:val="24"/>
+        </w:rPr>
+        <w:t>he Court</w:t>
+      </w:r>
+      <w:r>
+        <w:rPr>
+          <w:sz w:val="24"/>
+        </w:rPr>
+        <w:t xml:space="preserve"> has</w:t>
+      </w:r>
+      <w:r>
+        <w:rPr>
+          <w:sz w:val="24"/>
+        </w:rPr>
+        <w:t xml:space="preserve"> determined it necessary to order the release of funds from the</w:t>
+      </w:r>
+      <w:r>
+        <w:rPr>
+          <w:sz w:val="24"/>
+        </w:rPr>
+        <w:t xml:space="preserve"> {{ account_name }} – {{ subaccount_name }}</w:t>
+      </w:r>
+      <w:r>
+        <w:rPr>
+          <w:sz w:val="24"/>
         </w:rPr>
         <w:t xml:space="preserve"> </w:t>
       </w:r>
       <w:r>
         <w:rPr>
-          <w:sz w:val="24"/>
-          <w:szCs w:val="24"/>
-        </w:rPr>
-        <w:t>of</w:t>
-      </w:r>
-      <w:r>
-        <w:rPr>
-          <w:sz w:val="24"/>
-          <w:szCs w:val="24"/>
+          <w:b/>
+          <w:bCs/>
+          <w:sz w:val="24"/>
+        </w:rPr>
+        <w:t>(</w:t>
+      </w:r>
+      <w:r>
+        <w:rPr>
+          <w:b/>
+          <w:bCs/>
+          <w:sz w:val="24"/>
+        </w:rPr>
+        <w:t xml:space="preserve">Account No. </w:t>
+      </w:r>
+      <w:r>
+        <w:rPr>
+          <w:b/>
+          <w:sz w:val="24"/>
+          <w:szCs w:val="24"/>
+        </w:rPr>
+        <w:t>{{ account_number }}</w:t>
+      </w:r>
+      <w:r>
+        <w:rPr>
+          <w:b/>
+          <w:sz w:val="24"/>
+          <w:szCs w:val="24"/>
+        </w:rPr>
+        <w:t>.</w:t>
+      </w:r>
+      <w:r>
+        <w:rPr>
+          <w:b/>
+          <w:sz w:val="24"/>
+          <w:szCs w:val="24"/>
+        </w:rPr>
+        <w:t>{{ subaccount_number }}</w:t>
+      </w:r>
+      <w:r>
+        <w:rPr>
+          <w:b/>
+          <w:sz w:val="24"/>
+          <w:szCs w:val="24"/>
+        </w:rPr>
+        <w:t>)</w:t>
+      </w:r>
+      <w:r>
+        <w:rPr>
+          <w:sz w:val="24"/>
         </w:rPr>
         <w:t xml:space="preserve"> </w:t>
       </w:r>
       <w:r>
         <w:rPr>
           <w:sz w:val="24"/>
-          <w:szCs w:val="24"/>
-        </w:rPr>
-        <w:t>T</w:t>
-      </w:r>
-      <w:r>
-        <w:rPr>
-          <w:sz w:val="24"/>
-          <w:szCs w:val="24"/>
-        </w:rPr>
-        <w:t>wenty-five dollars</w:t>
-      </w:r>
-      <w:r>
-        <w:rPr>
-          <w:sz w:val="24"/>
-          <w:szCs w:val="24"/>
-        </w:rPr>
-        <w:t xml:space="preserve"> ($</w:t>
-      </w:r>
-      <w:r>
-        <w:rPr>
-          <w:sz w:val="24"/>
-          <w:szCs w:val="24"/>
-        </w:rPr>
-        <w:t>25</w:t>
-      </w:r>
-      <w:r>
-        <w:rPr>
-          <w:sz w:val="24"/>
-          <w:szCs w:val="24"/>
-        </w:rPr>
-        <w:t>.00)</w:t>
-      </w:r>
-      <w:r>
-        <w:rPr>
-          <w:sz w:val="24"/>
-          <w:szCs w:val="24"/>
-        </w:rPr>
-        <w:t xml:space="preserve"> per case</w:t>
-      </w:r>
-      <w:r>
-        <w:rPr>
-          <w:sz w:val="24"/>
-          <w:szCs w:val="24"/>
-        </w:rPr>
-        <w:t xml:space="preserve"> under O.R.C.</w:t>
-      </w:r>
-      <w:r>
-        <w:rPr>
-          <w:sz w:val="24"/>
-          <w:szCs w:val="24"/>
-        </w:rPr>
-        <w:t xml:space="preserve"> </w:t>
-      </w:r>
-      <w:r>
-        <w:rPr>
-          <w:sz w:val="24"/>
-          <w:szCs w:val="24"/>
-        </w:rPr>
-        <w:t>1901.26(B)(1)</w:t>
-      </w:r>
-      <w:r>
-        <w:rPr>
-          <w:sz w:val="24"/>
-          <w:szCs w:val="24"/>
-        </w:rPr>
-        <w:t>,</w:t>
-      </w:r>
-      <w:r>
-        <w:rPr>
-          <w:sz w:val="24"/>
-          <w:szCs w:val="24"/>
-        </w:rPr>
-        <w:t xml:space="preserve"> as set forth in the Court’s current cost schedule</w:t>
-      </w:r>
-      <w:r>
-        <w:rPr>
-          <w:sz w:val="24"/>
-          <w:szCs w:val="24"/>
-        </w:rPr>
-        <w:t>; and</w:t>
-      </w:r>
-      <w:r>
-        <w:rPr>
-          <w:sz w:val="24"/>
-          <w:szCs w:val="24"/>
-        </w:rPr>
-        <w:t>{% elif account_number == ‘25</w:t>
-      </w:r>
-      <w:r>
-        <w:rPr>
-          <w:sz w:val="24"/>
-          <w:szCs w:val="24"/>
-        </w:rPr>
-        <w:t>9</w:t>
-      </w:r>
-      <w:r>
-        <w:rPr>
-          <w:sz w:val="24"/>
-          <w:szCs w:val="24"/>
-        </w:rPr>
-        <w:t>15000’ %}</w:t>
-      </w:r>
-      <w:r>
-        <w:rPr>
-          <w:bCs/>
-          <w:sz w:val="24"/>
-          <w:szCs w:val="24"/>
-        </w:rPr>
-        <w:t xml:space="preserve">Whereas </w:t>
-      </w:r>
-      <w:r>
-        <w:rPr>
-          <w:sz w:val="24"/>
-          <w:szCs w:val="24"/>
-        </w:rPr>
-        <w:t>t</w:t>
-      </w:r>
-      <w:r>
-        <w:rPr>
-          <w:sz w:val="24"/>
-          <w:szCs w:val="24"/>
-        </w:rPr>
-        <w:t>he Court is presently collecting a fee</w:t>
-      </w:r>
-      <w:r>
-        <w:rPr>
-          <w:sz w:val="24"/>
-          <w:szCs w:val="24"/>
-        </w:rPr>
-        <w:t xml:space="preserve"> </w:t>
-      </w:r>
-      <w:r>
-        <w:rPr>
-          <w:sz w:val="24"/>
-          <w:szCs w:val="24"/>
-        </w:rPr>
-        <w:t>of</w:t>
-      </w:r>
-      <w:r>
-        <w:rPr>
-          <w:sz w:val="24"/>
-          <w:szCs w:val="24"/>
-        </w:rPr>
-        <w:t xml:space="preserve"> </w:t>
-      </w:r>
-      <w:r>
-        <w:rPr>
-          <w:sz w:val="24"/>
-          <w:szCs w:val="24"/>
-        </w:rPr>
-        <w:t>T</w:t>
-      </w:r>
-      <w:r>
-        <w:rPr>
-          <w:sz w:val="24"/>
-          <w:szCs w:val="24"/>
-        </w:rPr>
-        <w:t>wenty-five dollars</w:t>
-      </w:r>
-      <w:r>
-        <w:rPr>
-          <w:sz w:val="24"/>
-          <w:szCs w:val="24"/>
-        </w:rPr>
-        <w:t xml:space="preserve"> ($</w:t>
-      </w:r>
-      <w:r>
-        <w:rPr>
-          <w:sz w:val="24"/>
-          <w:szCs w:val="24"/>
-        </w:rPr>
-        <w:t>25</w:t>
-      </w:r>
-      <w:r>
-        <w:rPr>
-          <w:sz w:val="24"/>
-          <w:szCs w:val="24"/>
-        </w:rPr>
-        <w:t>.00)</w:t>
-      </w:r>
-      <w:r>
-        <w:rPr>
-          <w:sz w:val="24"/>
-          <w:szCs w:val="24"/>
-        </w:rPr>
-        <w:t xml:space="preserve"> per month</w:t>
-      </w:r>
-      <w:r>
-        <w:rPr>
-          <w:sz w:val="24"/>
-          <w:szCs w:val="24"/>
-        </w:rPr>
-        <w:t xml:space="preserve"> under O.R.C.  </w:t>
-      </w:r>
-      <w:r>
-        <w:rPr>
-          <w:sz w:val="24"/>
-          <w:szCs w:val="24"/>
-        </w:rPr>
-        <w:t>2951.021(B)(1)</w:t>
-      </w:r>
-      <w:r>
-        <w:rPr>
-          <w:sz w:val="24"/>
-          <w:szCs w:val="24"/>
-        </w:rPr>
-        <w:t>,</w:t>
-      </w:r>
-      <w:r>
-        <w:rPr>
-          <w:sz w:val="24"/>
-          <w:szCs w:val="24"/>
-        </w:rPr>
-        <w:t xml:space="preserve"> as set forth in the Court’s current cost schedule</w:t>
-      </w:r>
-      <w:r>
-        <w:rPr>
-          <w:sz w:val="24"/>
-          <w:szCs w:val="24"/>
-        </w:rPr>
-        <w:t>; and</w:t>
-      </w:r>
-      <w:r>
-        <w:rPr>
-          <w:sz w:val="24"/>
-          <w:szCs w:val="24"/>
-        </w:rPr>
-        <w:t>{% endif%}</w:t>
+        </w:rPr>
+        <w:t xml:space="preserve">for </w:t>
+      </w:r>
+      <w:r>
+        <w:rPr>
+          <w:sz w:val="24"/>
+          <w:szCs w:val="24"/>
+        </w:rPr>
+        <w:t>{{ disbursement_reason }}</w:t>
+      </w:r>
+      <w:r>
+        <w:rPr>
+          <w:sz w:val="24"/>
+          <w:szCs w:val="24"/>
+        </w:rPr>
+        <w:t>.</w:t>
       </w:r>
     </w:p>
     <w:p>
@@ -867,146 +895,6 @@
         <w:jc w:val="both"/>
         <w:rPr>
           <w:sz w:val="24"/>
-        </w:rPr>
-      </w:pPr>
-      <w:r>
-        <w:rPr>
-          <w:bCs/>
-          <w:sz w:val="24"/>
-        </w:rPr>
-        <w:t>Whereas</w:t>
-      </w:r>
-      <w:r>
-        <w:rPr>
-          <w:sz w:val="24"/>
-        </w:rPr>
-        <w:t xml:space="preserve"> </w:t>
-      </w:r>
-      <w:r>
-        <w:rPr>
-          <w:sz w:val="24"/>
-        </w:rPr>
-        <w:t>t</w:t>
-      </w:r>
-      <w:r>
-        <w:rPr>
-          <w:sz w:val="24"/>
-        </w:rPr>
-        <w:t>he Court</w:t>
-      </w:r>
-      <w:r>
-        <w:rPr>
-          <w:sz w:val="24"/>
-        </w:rPr>
-        <w:t xml:space="preserve"> has</w:t>
-      </w:r>
-      <w:r>
-        <w:rPr>
-          <w:sz w:val="24"/>
-        </w:rPr>
-        <w:t xml:space="preserve"> determined it necessary to order the release of funds from the</w:t>
-      </w:r>
-      <w:r>
-        <w:rPr>
-          <w:sz w:val="24"/>
-        </w:rPr>
-        <w:t xml:space="preserve"> {{ account_name }} – {{ subaccount_name }}</w:t>
-      </w:r>
-      <w:r>
-        <w:rPr>
-          <w:sz w:val="24"/>
-        </w:rPr>
-        <w:t xml:space="preserve"> </w:t>
-      </w:r>
-      <w:r>
-        <w:rPr>
-          <w:b/>
-          <w:bCs/>
-          <w:sz w:val="24"/>
-        </w:rPr>
-        <w:t>(</w:t>
-      </w:r>
-      <w:r>
-        <w:rPr>
-          <w:b/>
-          <w:bCs/>
-          <w:sz w:val="24"/>
-        </w:rPr>
-        <w:t xml:space="preserve">Account No. </w:t>
-      </w:r>
-      <w:r>
-        <w:rPr>
-          <w:b/>
-          <w:sz w:val="24"/>
-          <w:szCs w:val="24"/>
-        </w:rPr>
-        <w:t>{{ account_number }}</w:t>
-      </w:r>
-      <w:r>
-        <w:rPr>
-          <w:b/>
-          <w:sz w:val="24"/>
-          <w:szCs w:val="24"/>
-        </w:rPr>
-        <w:t>.</w:t>
-      </w:r>
-      <w:r>
-        <w:rPr>
-          <w:b/>
-          <w:sz w:val="24"/>
-          <w:szCs w:val="24"/>
-        </w:rPr>
-        <w:t>{{ subaccount_number }}</w:t>
-      </w:r>
-      <w:r>
-        <w:rPr>
-          <w:b/>
-          <w:sz w:val="24"/>
-          <w:szCs w:val="24"/>
-        </w:rPr>
-        <w:t>)</w:t>
-      </w:r>
-      <w:r>
-        <w:rPr>
-          <w:sz w:val="24"/>
-        </w:rPr>
-        <w:t xml:space="preserve"> </w:t>
-      </w:r>
-      <w:r>
-        <w:rPr>
-          <w:sz w:val="24"/>
-        </w:rPr>
-        <w:t xml:space="preserve">for </w:t>
-      </w:r>
-      <w:r>
-        <w:rPr>
-          <w:sz w:val="24"/>
-          <w:szCs w:val="24"/>
-        </w:rPr>
-        <w:t>{{ disbursement_reason }}</w:t>
-      </w:r>
-      <w:r>
-        <w:rPr>
-          <w:sz w:val="24"/>
-          <w:szCs w:val="24"/>
-        </w:rPr>
-        <w:t>.</w:t>
-      </w:r>
-    </w:p>
-    <w:p>
-      <w:pPr>
-        <w:jc w:val="both"/>
-        <w:rPr>
-          <w:sz w:val="24"/>
-          <w:szCs w:val="24"/>
-        </w:rPr>
-      </w:pPr>
-    </w:p>
-    <w:p>
-      <w:pPr>
-        <w:jc w:val="both"/>
-        <w:rPr>
-          <w:sz w:val="24"/>
           <w:szCs w:val="24"/>
         </w:rPr>
       </w:pPr>
@@ -1024,6 +912,13 @@
           <w:szCs w:val="24"/>
         </w:rPr>
         <w:t xml:space="preserve"> that the sum of </w:t>
+      </w:r>
+      <w:r>
+        <w:rPr>
+          <w:sz w:val="24"/>
+          <w:szCs w:val="24"/>
+        </w:rPr>
+        <w:t>$</w:t>
       </w:r>
       <w:r>
         <w:rPr>
@@ -1271,19 +1166,6 @@
     <w:p>
       <w:pPr>
         <w:tabs>
-          <w:tab w:val="left" w:pos="4590"/>
-          <w:tab w:val="left" w:leader="underscore" w:pos="9360"/>
-        </w:tabs>
-        <w:rPr>
-          <w:bCs/>
-          <w:sz w:val="24"/>
-          <w:szCs w:val="24"/>
-        </w:rPr>
-      </w:pPr>
-    </w:p>
-    <w:p>
-      <w:pPr>
-        <w:tabs>
           <w:tab w:val="left" w:pos="4680"/>
           <w:tab w:val="right" w:pos="9180"/>
         </w:tabs>
@@ -1295,7 +1177,12 @@
       </w:pPr>
     </w:p>
     <w:sectPr>
-      <w:headerReference w:type="default" r:id="rId7"/>
+      <w:headerReference w:type="even" r:id="rId7"/>
+      <w:headerReference w:type="default" r:id="rId8"/>
+      <w:footerReference w:type="even" r:id="rId9"/>
+      <w:footerReference w:type="default" r:id="rId10"/>
+      <w:headerReference w:type="first" r:id="rId11"/>
+      <w:footerReference w:type="first" r:id="rId12"/>
       <w:footnotePr>
         <w:numRestart w:val="eachSect"/>
       </w:footnotePr>
@@ -1330,6 +1217,48 @@
 </w:endnotes>
 </file>
 
+<file path=word/footer1.xml><?xml version="1.0" encoding="utf-8"?>
+<w:ftr xmlns:wpc="http://schemas.microsoft.com/office/word/2010/wordprocessingCanvas" xmlns:cx="http://schemas.microsoft.com/office/drawing/2014/chartex" xmlns:cx1="http://schemas.microsoft.com/office/drawing/2015/9/8/chartex" xmlns:cx2="http://schemas.microsoft.com/office/drawing/2015/10/21/chartex" xmlns:cx3="http://schemas.microsoft.com/office/drawing/2016/5/9/chartex" xmlns:cx4="http://schemas.microsoft.com/office/drawing/2016/5/10/chartex" xmlns:cx5="http://schemas.microsoft.com/office/drawing/2016/5/11/chartex" xmlns:cx6="http://schemas.microsoft.com/office/drawing/2016/5/12/chartex" xmlns:cx7="http://schemas.microsoft.com/office/drawing/2016/5/13/chartex" xmlns:cx8="http://schemas.microsoft.com/office/drawing/2016/5/14/chartex" xmlns:mc="http://schemas.openxmlformats.org/markup-compatibility/2006" xmlns:aink="http://schemas.microsoft.com/office/drawing/2016/ink" xmlns:am3d="http://schemas.microsoft.com/office/drawing/2017/model3d" xmlns:o="urn:schemas-microsoft-com:office:office" xmlns:oel="http://schemas.microsoft.com/office/2019/extlst" xmlns:r="http://schemas.openxmlformats.org/officeDocument/2006/relationships" xmlns:m="http://schemas.openxmlformats.org/officeDocument/2006/math" xmlns:v="urn:schemas-microsoft-com:vml" xmlns:wp14="http://schemas.microsoft.com/office/word/2010/wordprocessingDrawing" xmlns:wp="http://schemas.openxmlformats.org/drawingml/2006/wordprocessingDrawing" xmlns:w10="urn:schemas-microsoft-com:office:word" xmlns:w="http://schemas.openxmlformats.org/wordprocessingml/2006/main" xmlns:w14="http://schemas.microsoft.com/office/word/2010/wordml" xmlns:w15="http://schemas.microsoft.com/office/word/2012/wordml" xmlns:w16cex="http://schemas.microsoft.com/office/word/2018/wordml/cex" xmlns:w16cid="http://schemas.microsoft.com/office/word/2016/wordml/cid" xmlns:w16="http://schemas.microsoft.com/office/word/2018/wordml" xmlns:w16sdtdh="http://schemas.microsoft.com/office/word/2020/wordml/sdtdatahash" xmlns:w16se="http://schemas.microsoft.com/office/word/2015/wordml/symex" xmlns:wpg="http://schemas.microsoft.com/office/word/2010/wordprocessingGroup" xmlns:wpi="http://schemas.microsoft.com/office/word/2010/wordprocessingInk" xmlns:wne="http://schemas.microsoft.com/office/word/2006/wordml" xmlns:wps="http://schemas.microsoft.com/office/word/2010/wordprocessingShape" mc:Ignorable="w14 w15 w16se w16cid w16 w16cex w16sdtdh wp14">
+  <w:p>
+    <w:pPr>
+      <w:pStyle w:val="Footer"/>
+    </w:pPr>
+  </w:p>
+</w:ftr>
+</file>
+
+<file path=word/footer2.xml><?xml version="1.0" encoding="utf-8"?>
+<w:ftr xmlns:wpc="http://schemas.microsoft.com/office/word/2010/wordprocessingCanvas" xmlns:cx="http://schemas.microsoft.com/office/drawing/2014/chartex" xmlns:cx1="http://schemas.microsoft.com/office/drawing/2015/9/8/chartex" xmlns:cx2="http://schemas.microsoft.com/office/drawing/2015/10/21/chartex" xmlns:cx3="http://schemas.microsoft.com/office/drawing/2016/5/9/chartex" xmlns:cx4="http://schemas.microsoft.com/office/drawing/2016/5/10/chartex" xmlns:cx5="http://schemas.microsoft.com/office/drawing/2016/5/11/chartex" xmlns:cx6="http://schemas.microsoft.com/office/drawing/2016/5/12/chartex" xmlns:cx7="http://schemas.microsoft.com/office/drawing/2016/5/13/chartex" xmlns:cx8="http://schemas.microsoft.com/office/drawing/2016/5/14/chartex" xmlns:mc="http://schemas.openxmlformats.org/markup-compatibility/2006" xmlns:aink="http://schemas.microsoft.com/office/drawing/2016/ink" xmlns:am3d="http://schemas.microsoft.com/office/drawing/2017/model3d" xmlns:o="urn:schemas-microsoft-com:office:office" xmlns:oel="http://schemas.microsoft.com/office/2019/extlst" xmlns:r="http://schemas.openxmlformats.org/officeDocument/2006/relationships" xmlns:m="http://schemas.openxmlformats.org/officeDocument/2006/math" xmlns:v="urn:schemas-microsoft-com:vml" xmlns:wp14="http://schemas.microsoft.com/office/word/2010/wordprocessingDrawing" xmlns:wp="http://schemas.openxmlformats.org/drawingml/2006/wordprocessingDrawing" xmlns:w10="urn:schemas-microsoft-com:office:word" xmlns:w="http://schemas.openxmlformats.org/wordprocessingml/2006/main" xmlns:w14="http://schemas.microsoft.com/office/word/2010/wordml" xmlns:w15="http://schemas.microsoft.com/office/word/2012/wordml" xmlns:w16cex="http://schemas.microsoft.com/office/word/2018/wordml/cex" xmlns:w16cid="http://schemas.microsoft.com/office/word/2016/wordml/cid" xmlns:w16="http://schemas.microsoft.com/office/word/2018/wordml" xmlns:w16sdtdh="http://schemas.microsoft.com/office/word/2020/wordml/sdtdatahash" xmlns:w16se="http://schemas.microsoft.com/office/word/2015/wordml/symex" xmlns:wpg="http://schemas.microsoft.com/office/word/2010/wordprocessingGroup" xmlns:wpi="http://schemas.microsoft.com/office/word/2010/wordprocessingInk" xmlns:wne="http://schemas.microsoft.com/office/word/2006/wordml" xmlns:wps="http://schemas.microsoft.com/office/word/2010/wordprocessingShape" mc:Ignorable="w14 w15 w16se w16cid w16 w16cex w16sdtdh wp14">
+  <w:p>
+    <w:pPr>
+      <w:pStyle w:val="Footer"/>
+    </w:pPr>
+    <w:r>
+      <w:t>Prepared by: {{ judicial_officer</w:t>
+    </w:r>
+    <w:r>
+      <w:t>.officer</w:t>
+    </w:r>
+    <w:r>
+      <w:t>_type</w:t>
+    </w:r>
+    <w:r>
+      <w:t xml:space="preserve"> }} {{ judicial_officer.last_name }}</w:t>
+    </w:r>
+  </w:p>
+</w:ftr>
+</file>
+
+<file path=word/footer3.xml><?xml version="1.0" encoding="utf-8"?>
+<w:ftr xmlns:wpc="http://schemas.microsoft.com/office/word/2010/wordprocessingCanvas" xmlns:cx="http://schemas.microsoft.com/office/drawing/2014/chartex" xmlns:cx1="http://schemas.microsoft.com/office/drawing/2015/9/8/chartex" xmlns:cx2="http://schemas.microsoft.com/office/drawing/2015/10/21/chartex" xmlns:cx3="http://schemas.microsoft.com/office/drawing/2016/5/9/chartex" xmlns:cx4="http://schemas.microsoft.com/office/drawing/2016/5/10/chartex" xmlns:cx5="http://schemas.microsoft.com/office/drawing/2016/5/11/chartex" xmlns:cx6="http://schemas.microsoft.com/office/drawing/2016/5/12/chartex" xmlns:cx7="http://schemas.microsoft.com/office/drawing/2016/5/13/chartex" xmlns:cx8="http://schemas.microsoft.com/office/drawing/2016/5/14/chartex" xmlns:mc="http://schemas.openxmlformats.org/markup-compatibility/2006" xmlns:aink="http://schemas.microsoft.com/office/drawing/2016/ink" xmlns:am3d="http://schemas.microsoft.com/office/drawing/2017/model3d" xmlns:o="urn:schemas-microsoft-com:office:office" xmlns:oel="http://schemas.microsoft.com/office/2019/extlst" xmlns:r="http://schemas.openxmlformats.org/officeDocument/2006/relationships" xmlns:m="http://schemas.openxmlformats.org/officeDocument/2006/math" xmlns:v="urn:schemas-microsoft-com:vml" xmlns:wp14="http://schemas.microsoft.com/office/word/2010/wordprocessingDrawing" xmlns:wp="http://schemas.openxmlformats.org/drawingml/2006/wordprocessingDrawing" xmlns:w10="urn:schemas-microsoft-com:office:word" xmlns:w="http://schemas.openxmlformats.org/wordprocessingml/2006/main" xmlns:w14="http://schemas.microsoft.com/office/word/2010/wordml" xmlns:w15="http://schemas.microsoft.com/office/word/2012/wordml" xmlns:w16cex="http://schemas.microsoft.com/office/word/2018/wordml/cex" xmlns:w16cid="http://schemas.microsoft.com/office/word/2016/wordml/cid" xmlns:w16="http://schemas.microsoft.com/office/word/2018/wordml" xmlns:w16sdtdh="http://schemas.microsoft.com/office/word/2020/wordml/sdtdatahash" xmlns:w16se="http://schemas.microsoft.com/office/word/2015/wordml/symex" xmlns:wpg="http://schemas.microsoft.com/office/word/2010/wordprocessingGroup" xmlns:wpi="http://schemas.microsoft.com/office/word/2010/wordprocessingInk" xmlns:wne="http://schemas.microsoft.com/office/word/2006/wordml" xmlns:wps="http://schemas.microsoft.com/office/word/2010/wordprocessingShape" mc:Ignorable="w14 w15 w16se w16cid w16 w16cex w16sdtdh wp14">
+  <w:p>
+    <w:pPr>
+      <w:pStyle w:val="Footer"/>
+    </w:pPr>
+  </w:p>
+</w:ftr>
+</file>
+
 <file path=word/footnotes.xml><?xml version="1.0" encoding="utf-8"?>
 <w:footnotes xmlns:wpc="http://schemas.microsoft.com/office/word/2010/wordprocessingCanvas" xmlns:cx="http://schemas.microsoft.com/office/drawing/2014/chartex" xmlns:cx1="http://schemas.microsoft.com/office/drawing/2015/9/8/chartex" xmlns:cx2="http://schemas.microsoft.com/office/drawing/2015/10/21/chartex" xmlns:cx3="http://schemas.microsoft.com/office/drawing/2016/5/9/chartex" xmlns:cx4="http://schemas.microsoft.com/office/drawing/2016/5/10/chartex" xmlns:cx5="http://schemas.microsoft.com/office/drawing/2016/5/11/chartex" xmlns:cx6="http://schemas.microsoft.com/office/drawing/2016/5/12/chartex" xmlns:cx7="http://schemas.microsoft.com/office/drawing/2016/5/13/chartex" xmlns:cx8="http://schemas.microsoft.com/office/drawing/2016/5/14/chartex" xmlns:mc="http://schemas.openxmlformats.org/markup-compatibility/2006" xmlns:aink="http://schemas.microsoft.com/office/drawing/2016/ink" xmlns:am3d="http://schemas.microsoft.com/office/drawing/2017/model3d" xmlns:o="urn:schemas-microsoft-com:office:office" xmlns:oel="http://schemas.microsoft.com/office/2019/extlst" xmlns:r="http://schemas.openxmlformats.org/officeDocument/2006/relationships" xmlns:m="http://schemas.openxmlformats.org/officeDocument/2006/math" xmlns:v="urn:schemas-microsoft-com:vml" xmlns:wp14="http://schemas.microsoft.com/office/word/2010/wordprocessingDrawing" xmlns:wp="http://schemas.openxmlformats.org/drawingml/2006/wordprocessingDrawing" xmlns:w10="urn:schemas-microsoft-com:office:word" xmlns:w="http://schemas.openxmlformats.org/wordprocessingml/2006/main" xmlns:w14="http://schemas.microsoft.com/office/word/2010/wordml" xmlns:w15="http://schemas.microsoft.com/office/word/2012/wordml" xmlns:w16cex="http://schemas.microsoft.com/office/word/2018/wordml/cex" xmlns:w16cid="http://schemas.microsoft.com/office/word/2016/wordml/cid" xmlns:w16="http://schemas.microsoft.com/office/word/2018/wordml" xmlns:w16sdtdh="http://schemas.microsoft.com/office/word/2020/wordml/sdtdatahash" xmlns:w16se="http://schemas.microsoft.com/office/word/2015/wordml/symex" xmlns:wpg="http://schemas.microsoft.com/office/word/2010/wordprocessingGroup" xmlns:wpi="http://schemas.microsoft.com/office/word/2010/wordprocessingInk" xmlns:wne="http://schemas.microsoft.com/office/word/2006/wordml" xmlns:wps="http://schemas.microsoft.com/office/word/2010/wordprocessingShape" mc:Ignorable="w14 w15 w16se w16cid w16 w16cex w16sdtdh wp14">
   <w:footnote w:type="separator" w:id="-1">
@@ -1350,6 +1279,16 @@
 </file>
 
 <file path=word/header1.xml><?xml version="1.0" encoding="utf-8"?>
+<w:hdr xmlns:wpc="http://schemas.microsoft.com/office/word/2010/wordprocessingCanvas" xmlns:cx="http://schemas.microsoft.com/office/drawing/2014/chartex" xmlns:cx1="http://schemas.microsoft.com/office/drawing/2015/9/8/chartex" xmlns:cx2="http://schemas.microsoft.com/office/drawing/2015/10/21/chartex" xmlns:cx3="http://schemas.microsoft.com/office/drawing/2016/5/9/chartex" xmlns:cx4="http://schemas.microsoft.com/office/drawing/2016/5/10/chartex" xmlns:cx5="http://schemas.microsoft.com/office/drawing/2016/5/11/chartex" xmlns:cx6="http://schemas.microsoft.com/office/drawing/2016/5/12/chartex" xmlns:cx7="http://schemas.microsoft.com/office/drawing/2016/5/13/chartex" xmlns:cx8="http://schemas.microsoft.com/office/drawing/2016/5/14/chartex" xmlns:mc="http://schemas.openxmlformats.org/markup-compatibility/2006" xmlns:aink="http://schemas.microsoft.com/office/drawing/2016/ink" xmlns:am3d="http://schemas.microsoft.com/office/drawing/2017/model3d" xmlns:o="urn:schemas-microsoft-com:office:office" xmlns:oel="http://schemas.microsoft.com/office/2019/extlst" xmlns:r="http://schemas.openxmlformats.org/officeDocument/2006/relationships" xmlns:m="http://schemas.openxmlformats.org/officeDocument/2006/math" xmlns:v="urn:schemas-microsoft-com:vml" xmlns:wp14="http://schemas.microsoft.com/office/word/2010/wordprocessingDrawing" xmlns:wp="http://schemas.openxmlformats.org/drawingml/2006/wordprocessingDrawing" xmlns:w10="urn:schemas-microsoft-com:office:word" xmlns:w="http://schemas.openxmlformats.org/wordprocessingml/2006/main" xmlns:w14="http://schemas.microsoft.com/office/word/2010/wordml" xmlns:w15="http://schemas.microsoft.com/office/word/2012/wordml" xmlns:w16cex="http://schemas.microsoft.com/office/word/2018/wordml/cex" xmlns:w16cid="http://schemas.microsoft.com/office/word/2016/wordml/cid" xmlns:w16="http://schemas.microsoft.com/office/word/2018/wordml" xmlns:w16sdtdh="http://schemas.microsoft.com/office/word/2020/wordml/sdtdatahash" xmlns:w16se="http://schemas.microsoft.com/office/word/2015/wordml/symex" xmlns:wpg="http://schemas.microsoft.com/office/word/2010/wordprocessingGroup" xmlns:wpi="http://schemas.microsoft.com/office/word/2010/wordprocessingInk" xmlns:wne="http://schemas.microsoft.com/office/word/2006/wordml" xmlns:wps="http://schemas.microsoft.com/office/word/2010/wordprocessingShape" mc:Ignorable="w14 w15 w16se w16cid w16 w16cex w16sdtdh wp14">
+  <w:p>
+    <w:pPr>
+      <w:pStyle w:val="Header"/>
+    </w:pPr>
+  </w:p>
+</w:hdr>
+</file>
+
+<file path=word/header2.xml><?xml version="1.0" encoding="utf-8"?>
 <w:hdr xmlns:wpc="http://schemas.microsoft.com/office/word/2010/wordprocessingCanvas" xmlns:cx="http://schemas.microsoft.com/office/drawing/2014/chartex" xmlns:cx1="http://schemas.microsoft.com/office/drawing/2015/9/8/chartex" xmlns:cx2="http://schemas.microsoft.com/office/drawing/2015/10/21/chartex" xmlns:cx3="http://schemas.microsoft.com/office/drawing/2016/5/9/chartex" xmlns:cx4="http://schemas.microsoft.com/office/drawing/2016/5/10/chartex" xmlns:cx5="http://schemas.microsoft.com/office/drawing/2016/5/11/chartex" xmlns:cx6="http://schemas.microsoft.com/office/drawing/2016/5/12/chartex" xmlns:cx7="http://schemas.microsoft.com/office/drawing/2016/5/13/chartex" xmlns:cx8="http://schemas.microsoft.com/office/drawing/2016/5/14/chartex" xmlns:mc="http://schemas.openxmlformats.org/markup-compatibility/2006" xmlns:aink="http://schemas.microsoft.com/office/drawing/2016/ink" xmlns:am3d="http://schemas.microsoft.com/office/drawing/2017/model3d" xmlns:o="urn:schemas-microsoft-com:office:office" xmlns:oel="http://schemas.microsoft.com/office/2019/extlst" xmlns:r="http://schemas.openxmlformats.org/officeDocument/2006/relationships" xmlns:m="http://schemas.openxmlformats.org/officeDocument/2006/math" xmlns:v="urn:schemas-microsoft-com:vml" xmlns:wp14="http://schemas.microsoft.com/office/word/2010/wordprocessingDrawing" xmlns:wp="http://schemas.openxmlformats.org/drawingml/2006/wordprocessingDrawing" xmlns:w10="urn:schemas-microsoft-com:office:word" xmlns:w="http://schemas.openxmlformats.org/wordprocessingml/2006/main" xmlns:w14="http://schemas.microsoft.com/office/word/2010/wordml" xmlns:w15="http://schemas.microsoft.com/office/word/2012/wordml" xmlns:w16cex="http://schemas.microsoft.com/office/word/2018/wordml/cex" xmlns:w16cid="http://schemas.microsoft.com/office/word/2016/wordml/cid" xmlns:w16="http://schemas.microsoft.com/office/word/2018/wordml" xmlns:w16sdtdh="http://schemas.microsoft.com/office/word/2020/wordml/sdtdatahash" xmlns:w16se="http://schemas.microsoft.com/office/word/2015/wordml/symex" xmlns:wpg="http://schemas.microsoft.com/office/word/2010/wordprocessingGroup" xmlns:wpi="http://schemas.microsoft.com/office/word/2010/wordprocessingInk" xmlns:wne="http://schemas.microsoft.com/office/word/2006/wordml" xmlns:wps="http://schemas.microsoft.com/office/word/2010/wordprocessingShape" mc:Ignorable="w14 w15 w16se w16cid w16 w16cex w16sdtdh wp14">
   <w:p>
     <w:pPr>
@@ -1369,6 +1308,16 @@
       </w:rPr>
       <w:t>IN THE DELAWARE MUNICIPAL COURT</w:t>
     </w:r>
+  </w:p>
+</w:hdr>
+</file>
+
+<file path=word/header3.xml><?xml version="1.0" encoding="utf-8"?>
+<w:hdr xmlns:wpc="http://schemas.microsoft.com/office/word/2010/wordprocessingCanvas" xmlns:cx="http://schemas.microsoft.com/office/drawing/2014/chartex" xmlns:cx1="http://schemas.microsoft.com/office/drawing/2015/9/8/chartex" xmlns:cx2="http://schemas.microsoft.com/office/drawing/2015/10/21/chartex" xmlns:cx3="http://schemas.microsoft.com/office/drawing/2016/5/9/chartex" xmlns:cx4="http://schemas.microsoft.com/office/drawing/2016/5/10/chartex" xmlns:cx5="http://schemas.microsoft.com/office/drawing/2016/5/11/chartex" xmlns:cx6="http://schemas.microsoft.com/office/drawing/2016/5/12/chartex" xmlns:cx7="http://schemas.microsoft.com/office/drawing/2016/5/13/chartex" xmlns:cx8="http://schemas.microsoft.com/office/drawing/2016/5/14/chartex" xmlns:mc="http://schemas.openxmlformats.org/markup-compatibility/2006" xmlns:aink="http://schemas.microsoft.com/office/drawing/2016/ink" xmlns:am3d="http://schemas.microsoft.com/office/drawing/2017/model3d" xmlns:o="urn:schemas-microsoft-com:office:office" xmlns:oel="http://schemas.microsoft.com/office/2019/extlst" xmlns:r="http://schemas.openxmlformats.org/officeDocument/2006/relationships" xmlns:m="http://schemas.openxmlformats.org/officeDocument/2006/math" xmlns:v="urn:schemas-microsoft-com:vml" xmlns:wp14="http://schemas.microsoft.com/office/word/2010/wordprocessingDrawing" xmlns:wp="http://schemas.openxmlformats.org/drawingml/2006/wordprocessingDrawing" xmlns:w10="urn:schemas-microsoft-com:office:word" xmlns:w="http://schemas.openxmlformats.org/wordprocessingml/2006/main" xmlns:w14="http://schemas.microsoft.com/office/word/2010/wordml" xmlns:w15="http://schemas.microsoft.com/office/word/2012/wordml" xmlns:w16cex="http://schemas.microsoft.com/office/word/2018/wordml/cex" xmlns:w16cid="http://schemas.microsoft.com/office/word/2016/wordml/cid" xmlns:w16="http://schemas.microsoft.com/office/word/2018/wordml" xmlns:w16sdtdh="http://schemas.microsoft.com/office/word/2020/wordml/sdtdatahash" xmlns:w16se="http://schemas.microsoft.com/office/word/2015/wordml/symex" xmlns:wpg="http://schemas.microsoft.com/office/word/2010/wordprocessingGroup" xmlns:wpi="http://schemas.microsoft.com/office/word/2010/wordprocessingInk" xmlns:wne="http://schemas.microsoft.com/office/word/2006/wordml" xmlns:wps="http://schemas.microsoft.com/office/word/2010/wordprocessingShape" mc:Ignorable="w14 w15 w16se w16cid w16 w16cex w16sdtdh wp14">
+  <w:p>
+    <w:pPr>
+      <w:pStyle w:val="Header"/>
+    </w:pPr>
   </w:p>
 </w:hdr>
 </file>

</xml_diff>

<commit_message>
Updated Admin Fiscal Template and removed copies.
</commit_message>
<xml_diff>
--- a/resources/Templates/Admin_Fiscal_Template.docx
+++ b/resources/Templates/Admin_Fiscal_Template.docx
@@ -117,6 +117,7 @@
           <w:szCs w:val="24"/>
         </w:rPr>
       </w:pPr>
+      <w:proofErr w:type="gramStart"/>
       <w:r>
         <w:rPr>
           <w:b/>
@@ -124,8 +125,9 @@
           <w:sz w:val="24"/>
           <w:szCs w:val="24"/>
         </w:rPr>
-        <w:t>{{ account_name }}</w:t>
-      </w:r>
+        <w:t xml:space="preserve">{{ </w:t>
+      </w:r>
+      <w:proofErr w:type="spellStart"/>
       <w:r>
         <w:rPr>
           <w:b/>
@@ -133,6 +135,35 @@
           <w:sz w:val="24"/>
           <w:szCs w:val="24"/>
         </w:rPr>
+        <w:t>account</w:t>
+      </w:r>
+      <w:proofErr w:type="gramEnd"/>
+      <w:r>
+        <w:rPr>
+          <w:b/>
+          <w:bCs/>
+          <w:sz w:val="24"/>
+          <w:szCs w:val="24"/>
+        </w:rPr>
+        <w:t>_name</w:t>
+      </w:r>
+      <w:proofErr w:type="spellEnd"/>
+      <w:r>
+        <w:rPr>
+          <w:b/>
+          <w:bCs/>
+          <w:sz w:val="24"/>
+          <w:szCs w:val="24"/>
+        </w:rPr>
+        <w:t xml:space="preserve"> }}</w:t>
+      </w:r>
+      <w:r>
+        <w:rPr>
+          <w:b/>
+          <w:bCs/>
+          <w:sz w:val="24"/>
+          <w:szCs w:val="24"/>
+        </w:rPr>
         <w:t xml:space="preserve"> – </w:t>
       </w:r>
       <w:r>
@@ -143,7 +174,29 @@
           <w:sz w:val="24"/>
           <w:szCs w:val="24"/>
         </w:rPr>
-        <w:t>{{ subaccount_name }}</w:t>
+        <w:t xml:space="preserve">{{ </w:t>
+      </w:r>
+      <w:proofErr w:type="spellStart"/>
+      <w:r>
+        <w:rPr>
+          <w:b/>
+          <w:bCs/>
+          <w:iCs/>
+          <w:sz w:val="24"/>
+          <w:szCs w:val="24"/>
+        </w:rPr>
+        <w:t>subaccount_name</w:t>
+      </w:r>
+      <w:proofErr w:type="spellEnd"/>
+      <w:r>
+        <w:rPr>
+          <w:b/>
+          <w:bCs/>
+          <w:iCs/>
+          <w:sz w:val="24"/>
+          <w:szCs w:val="24"/>
+        </w:rPr>
+        <w:t xml:space="preserve"> }}</w:t>
       </w:r>
     </w:p>
     <w:p>
@@ -230,7 +283,23 @@
           <w:sz w:val="24"/>
           <w:szCs w:val="24"/>
         </w:rPr>
-        <w:t>{% if account_number == ‘24115000’ %}</w:t>
+        <w:t xml:space="preserve">{% if </w:t>
+      </w:r>
+      <w:proofErr w:type="spellStart"/>
+      <w:r>
+        <w:rPr>
+          <w:sz w:val="24"/>
+          <w:szCs w:val="24"/>
+        </w:rPr>
+        <w:t>account_number</w:t>
+      </w:r>
+      <w:proofErr w:type="spellEnd"/>
+      <w:r>
+        <w:rPr>
+          <w:sz w:val="24"/>
+          <w:szCs w:val="24"/>
+        </w:rPr>
+        <w:t xml:space="preserve"> == ‘24115000’ %}</w:t>
       </w:r>
       <w:r>
         <w:rPr>
@@ -301,7 +370,71 @@
           <w:sz w:val="24"/>
           <w:szCs w:val="24"/>
         </w:rPr>
-        <w:t>{% elif account_number == ‘25115000’ %}Whereas the Court has declared a surplus in its Indigent Drivers Alcohol Treatment Fund pursuant to O.R.C. 4511.191(H)(1) and (3); and{% elif account_number == ‘25615000’ %}</w:t>
+        <w:t xml:space="preserve">{% </w:t>
+      </w:r>
+      <w:proofErr w:type="spellStart"/>
+      <w:r>
+        <w:rPr>
+          <w:sz w:val="24"/>
+          <w:szCs w:val="24"/>
+        </w:rPr>
+        <w:t>elif</w:t>
+      </w:r>
+      <w:proofErr w:type="spellEnd"/>
+      <w:r>
+        <w:rPr>
+          <w:sz w:val="24"/>
+          <w:szCs w:val="24"/>
+        </w:rPr>
+        <w:t xml:space="preserve"> </w:t>
+      </w:r>
+      <w:proofErr w:type="spellStart"/>
+      <w:r>
+        <w:rPr>
+          <w:sz w:val="24"/>
+          <w:szCs w:val="24"/>
+        </w:rPr>
+        <w:t>account_number</w:t>
+      </w:r>
+      <w:proofErr w:type="spellEnd"/>
+      <w:r>
+        <w:rPr>
+          <w:sz w:val="24"/>
+          <w:szCs w:val="24"/>
+        </w:rPr>
+        <w:t xml:space="preserve"> == ‘25115000’ %}Whereas the Court has declared a surplus in its Indigent Drivers Alcohol Treatment Fund pursuant to O.R.C. 4511.191(H)(1) and (3); and{% </w:t>
+      </w:r>
+      <w:proofErr w:type="spellStart"/>
+      <w:r>
+        <w:rPr>
+          <w:sz w:val="24"/>
+          <w:szCs w:val="24"/>
+        </w:rPr>
+        <w:t>elif</w:t>
+      </w:r>
+      <w:proofErr w:type="spellEnd"/>
+      <w:r>
+        <w:rPr>
+          <w:sz w:val="24"/>
+          <w:szCs w:val="24"/>
+        </w:rPr>
+        <w:t xml:space="preserve"> </w:t>
+      </w:r>
+      <w:proofErr w:type="spellStart"/>
+      <w:r>
+        <w:rPr>
+          <w:sz w:val="24"/>
+          <w:szCs w:val="24"/>
+        </w:rPr>
+        <w:t>account_number</w:t>
+      </w:r>
+      <w:proofErr w:type="spellEnd"/>
+      <w:r>
+        <w:rPr>
+          <w:sz w:val="24"/>
+          <w:szCs w:val="24"/>
+        </w:rPr>
+        <w:t xml:space="preserve"> == ‘25615000’ %}</w:t>
       </w:r>
       <w:r>
         <w:rPr>
@@ -437,6 +570,7 @@
         </w:rPr>
         <w:t xml:space="preserve">{% </w:t>
       </w:r>
+      <w:proofErr w:type="spellStart"/>
       <w:r>
         <w:rPr>
           <w:sz w:val="24"/>
@@ -449,7 +583,31 @@
           <w:sz w:val="24"/>
           <w:szCs w:val="24"/>
         </w:rPr>
-        <w:t>if account_number == ‘2571500</w:t>
+        <w:t>if</w:t>
+      </w:r>
+      <w:proofErr w:type="spellEnd"/>
+      <w:r>
+        <w:rPr>
+          <w:sz w:val="24"/>
+          <w:szCs w:val="24"/>
+        </w:rPr>
+        <w:t xml:space="preserve"> </w:t>
+      </w:r>
+      <w:proofErr w:type="spellStart"/>
+      <w:r>
+        <w:rPr>
+          <w:sz w:val="24"/>
+          <w:szCs w:val="24"/>
+        </w:rPr>
+        <w:t>account_number</w:t>
+      </w:r>
+      <w:proofErr w:type="spellEnd"/>
+      <w:r>
+        <w:rPr>
+          <w:sz w:val="24"/>
+          <w:szCs w:val="24"/>
+        </w:rPr>
+        <w:t xml:space="preserve"> == ‘2571500</w:t>
       </w:r>
       <w:r>
         <w:rPr>
@@ -597,7 +755,39 @@
           <w:sz w:val="24"/>
           <w:szCs w:val="24"/>
         </w:rPr>
-        <w:t>{% elif account_number == ‘25</w:t>
+        <w:t xml:space="preserve">{% </w:t>
+      </w:r>
+      <w:proofErr w:type="spellStart"/>
+      <w:r>
+        <w:rPr>
+          <w:sz w:val="24"/>
+          <w:szCs w:val="24"/>
+        </w:rPr>
+        <w:t>elif</w:t>
+      </w:r>
+      <w:proofErr w:type="spellEnd"/>
+      <w:r>
+        <w:rPr>
+          <w:sz w:val="24"/>
+          <w:szCs w:val="24"/>
+        </w:rPr>
+        <w:t xml:space="preserve"> </w:t>
+      </w:r>
+      <w:proofErr w:type="spellStart"/>
+      <w:r>
+        <w:rPr>
+          <w:sz w:val="24"/>
+          <w:szCs w:val="24"/>
+        </w:rPr>
+        <w:t>account_number</w:t>
+      </w:r>
+      <w:proofErr w:type="spellEnd"/>
+      <w:r>
+        <w:rPr>
+          <w:sz w:val="24"/>
+          <w:szCs w:val="24"/>
+        </w:rPr>
+        <w:t xml:space="preserve"> == ‘25</w:t>
       </w:r>
       <w:r>
         <w:rPr>
@@ -731,14 +921,30 @@
           <w:sz w:val="24"/>
           <w:szCs w:val="24"/>
         </w:rPr>
-        <w:t>; and</w:t>
-      </w:r>
-      <w:r>
-        <w:rPr>
-          <w:sz w:val="24"/>
-          <w:szCs w:val="24"/>
-        </w:rPr>
-        <w:t>{% endif%}</w:t>
+        <w:t xml:space="preserve">; </w:t>
+      </w:r>
+      <w:proofErr w:type="gramStart"/>
+      <w:r>
+        <w:rPr>
+          <w:sz w:val="24"/>
+          <w:szCs w:val="24"/>
+        </w:rPr>
+        <w:t>and</w:t>
+      </w:r>
+      <w:r>
+        <w:rPr>
+          <w:sz w:val="24"/>
+          <w:szCs w:val="24"/>
+        </w:rPr>
+        <w:t>{</w:t>
+      </w:r>
+      <w:proofErr w:type="gramEnd"/>
+      <w:r>
+        <w:rPr>
+          <w:sz w:val="24"/>
+          <w:szCs w:val="24"/>
+        </w:rPr>
+        <w:t>% endif%}</w:t>
       </w:r>
     </w:p>
     <w:p>
@@ -798,14 +1004,56 @@
         <w:rPr>
           <w:sz w:val="24"/>
         </w:rPr>
-        <w:t xml:space="preserve"> {{ account_name }} – {{ subaccount_name }}</w:t>
-      </w:r>
-      <w:r>
-        <w:rPr>
-          <w:sz w:val="24"/>
-        </w:rPr>
         <w:t xml:space="preserve"> </w:t>
       </w:r>
+      <w:proofErr w:type="gramStart"/>
+      <w:r>
+        <w:rPr>
+          <w:sz w:val="24"/>
+        </w:rPr>
+        <w:t xml:space="preserve">{{ </w:t>
+      </w:r>
+      <w:proofErr w:type="spellStart"/>
+      <w:r>
+        <w:rPr>
+          <w:sz w:val="24"/>
+        </w:rPr>
+        <w:t>account</w:t>
+      </w:r>
+      <w:proofErr w:type="gramEnd"/>
+      <w:r>
+        <w:rPr>
+          <w:sz w:val="24"/>
+        </w:rPr>
+        <w:t>_name</w:t>
+      </w:r>
+      <w:proofErr w:type="spellEnd"/>
+      <w:r>
+        <w:rPr>
+          <w:sz w:val="24"/>
+        </w:rPr>
+        <w:t xml:space="preserve"> }} – {{ </w:t>
+      </w:r>
+      <w:proofErr w:type="spellStart"/>
+      <w:r>
+        <w:rPr>
+          <w:sz w:val="24"/>
+        </w:rPr>
+        <w:t>subaccount_name</w:t>
+      </w:r>
+      <w:proofErr w:type="spellEnd"/>
+      <w:r>
+        <w:rPr>
+          <w:sz w:val="24"/>
+        </w:rPr>
+        <w:t xml:space="preserve"> }}</w:t>
+      </w:r>
+      <w:r>
+        <w:rPr>
+          <w:sz w:val="24"/>
+        </w:rPr>
+        <w:t xml:space="preserve"> </w:t>
+      </w:r>
       <w:r>
         <w:rPr>
           <w:b/>
@@ -828,14 +1076,32 @@
           <w:sz w:val="24"/>
           <w:szCs w:val="24"/>
         </w:rPr>
-        <w:t>{{ account_number }}</w:t>
-      </w:r>
+        <w:t xml:space="preserve">{{ </w:t>
+      </w:r>
+      <w:proofErr w:type="spellStart"/>
       <w:r>
         <w:rPr>
           <w:b/>
           <w:sz w:val="24"/>
           <w:szCs w:val="24"/>
         </w:rPr>
+        <w:t>account_number</w:t>
+      </w:r>
+      <w:proofErr w:type="spellEnd"/>
+      <w:r>
+        <w:rPr>
+          <w:b/>
+          <w:sz w:val="24"/>
+          <w:szCs w:val="24"/>
+        </w:rPr>
+        <w:t xml:space="preserve"> }}</w:t>
+      </w:r>
+      <w:r>
+        <w:rPr>
+          <w:b/>
+          <w:sz w:val="24"/>
+          <w:szCs w:val="24"/>
+        </w:rPr>
         <w:t>.</w:t>
       </w:r>
       <w:r>
@@ -844,14 +1110,32 @@
           <w:sz w:val="24"/>
           <w:szCs w:val="24"/>
         </w:rPr>
-        <w:t>{{ subaccount_number }}</w:t>
-      </w:r>
+        <w:t xml:space="preserve">{{ </w:t>
+      </w:r>
+      <w:proofErr w:type="spellStart"/>
       <w:r>
         <w:rPr>
           <w:b/>
           <w:sz w:val="24"/>
           <w:szCs w:val="24"/>
         </w:rPr>
+        <w:t>subaccount_number</w:t>
+      </w:r>
+      <w:proofErr w:type="spellEnd"/>
+      <w:r>
+        <w:rPr>
+          <w:b/>
+          <w:sz w:val="24"/>
+          <w:szCs w:val="24"/>
+        </w:rPr>
+        <w:t xml:space="preserve"> }}</w:t>
+      </w:r>
+      <w:r>
+        <w:rPr>
+          <w:b/>
+          <w:sz w:val="24"/>
+          <w:szCs w:val="24"/>
+        </w:rPr>
         <w:t>)</w:t>
       </w:r>
       <w:r>
@@ -871,7 +1155,23 @@
           <w:sz w:val="24"/>
           <w:szCs w:val="24"/>
         </w:rPr>
-        <w:t>{{ disbursement_reason }}</w:t>
+        <w:t xml:space="preserve">{{ </w:t>
+      </w:r>
+      <w:proofErr w:type="spellStart"/>
+      <w:r>
+        <w:rPr>
+          <w:sz w:val="24"/>
+          <w:szCs w:val="24"/>
+        </w:rPr>
+        <w:t>disbursement_reason</w:t>
+      </w:r>
+      <w:proofErr w:type="spellEnd"/>
+      <w:r>
+        <w:rPr>
+          <w:sz w:val="24"/>
+          <w:szCs w:val="24"/>
+        </w:rPr>
+        <w:t xml:space="preserve"> }}</w:t>
       </w:r>
       <w:r>
         <w:rPr>
@@ -920,12 +1220,37 @@
         </w:rPr>
         <w:t>$</w:t>
       </w:r>
-      <w:r>
-        <w:rPr>
-          <w:sz w:val="24"/>
-          <w:szCs w:val="24"/>
-        </w:rPr>
-        <w:t>{{ disbursement_amount }}</w:t>
+      <w:proofErr w:type="gramStart"/>
+      <w:r>
+        <w:rPr>
+          <w:sz w:val="24"/>
+          <w:szCs w:val="24"/>
+        </w:rPr>
+        <w:t xml:space="preserve">{{ </w:t>
+      </w:r>
+      <w:proofErr w:type="spellStart"/>
+      <w:r>
+        <w:rPr>
+          <w:sz w:val="24"/>
+          <w:szCs w:val="24"/>
+        </w:rPr>
+        <w:t>disbursement</w:t>
+      </w:r>
+      <w:proofErr w:type="gramEnd"/>
+      <w:r>
+        <w:rPr>
+          <w:sz w:val="24"/>
+          <w:szCs w:val="24"/>
+        </w:rPr>
+        <w:t>_amount</w:t>
+      </w:r>
+      <w:proofErr w:type="spellEnd"/>
+      <w:r>
+        <w:rPr>
+          <w:sz w:val="24"/>
+          <w:szCs w:val="24"/>
+        </w:rPr>
+        <w:t xml:space="preserve"> }}</w:t>
       </w:r>
       <w:r>
         <w:rPr>
@@ -946,7 +1271,23 @@
           <w:sz w:val="24"/>
           <w:szCs w:val="24"/>
         </w:rPr>
-        <w:t>{{ disbursement_vendor }}</w:t>
+        <w:t xml:space="preserve">{{ </w:t>
+      </w:r>
+      <w:proofErr w:type="spellStart"/>
+      <w:r>
+        <w:rPr>
+          <w:sz w:val="24"/>
+          <w:szCs w:val="24"/>
+        </w:rPr>
+        <w:t>disbursement_vendor</w:t>
+      </w:r>
+      <w:proofErr w:type="spellEnd"/>
+      <w:r>
+        <w:rPr>
+          <w:sz w:val="24"/>
+          <w:szCs w:val="24"/>
+        </w:rPr>
+        <w:t xml:space="preserve"> }}</w:t>
       </w:r>
       <w:r>
         <w:rPr>
@@ -982,7 +1323,39 @@
           <w:sz w:val="24"/>
           <w:szCs w:val="24"/>
         </w:rPr>
-        <w:t xml:space="preserve"> {{ invoice_number }}</w:t>
+        <w:t xml:space="preserve"> </w:t>
+      </w:r>
+      <w:proofErr w:type="gramStart"/>
+      <w:r>
+        <w:rPr>
+          <w:sz w:val="24"/>
+          <w:szCs w:val="24"/>
+        </w:rPr>
+        <w:t xml:space="preserve">{{ </w:t>
+      </w:r>
+      <w:proofErr w:type="spellStart"/>
+      <w:r>
+        <w:rPr>
+          <w:sz w:val="24"/>
+          <w:szCs w:val="24"/>
+        </w:rPr>
+        <w:t>invoice</w:t>
+      </w:r>
+      <w:proofErr w:type="gramEnd"/>
+      <w:r>
+        <w:rPr>
+          <w:sz w:val="24"/>
+          <w:szCs w:val="24"/>
+        </w:rPr>
+        <w:t>_number</w:t>
+      </w:r>
+      <w:proofErr w:type="spellEnd"/>
+      <w:r>
+        <w:rPr>
+          <w:sz w:val="24"/>
+          <w:szCs w:val="24"/>
+        </w:rPr>
+        <w:t xml:space="preserve"> }}</w:t>
       </w:r>
     </w:p>
     <w:p>
@@ -1011,103 +1384,87 @@
           <w:szCs w:val="24"/>
         </w:rPr>
       </w:pPr>
-    </w:p>
-    <w:tbl>
-      <w:tblPr>
-        <w:tblpPr w:leftFromText="180" w:rightFromText="180" w:vertAnchor="text" w:horzAnchor="page" w:tblpX="6559" w:tblpY="25"/>
-        <w:tblOverlap w:val="never"/>
-        <w:tblW w:w="0" w:type="auto"/>
-        <w:tblLook w:val="04A0" w:firstRow="1" w:lastRow="0" w:firstColumn="1" w:lastColumn="0" w:noHBand="0" w:noVBand="1"/>
-      </w:tblPr>
-      <w:tblGrid>
-        <w:gridCol w:w="4769"/>
-      </w:tblGrid>
-      <w:tr>
-        <w:trPr>
-          <w:trHeight w:val="800"/>
-        </w:trPr>
-        <w:tc>
-          <w:tcPr>
-            <w:tcW w:w="4769" w:type="dxa"/>
-            <w:tcBorders>
-              <w:bottom w:val="single" w:sz="4" w:space="0" w:color="auto"/>
-            </w:tcBorders>
-            <w:shd w:val="clear" w:color="auto" w:fill="auto"/>
-          </w:tcPr>
-          <w:p>
-            <w:pPr>
-              <w:tabs>
-                <w:tab w:val="left" w:pos="4590"/>
-                <w:tab w:val="right" w:pos="9360"/>
-              </w:tabs>
-              <w:spacing w:after="40"/>
-              <w:jc w:val="both"/>
-              <w:rPr>
-                <w:rFonts w:ascii="Segoe UI Emoji" w:eastAsia="Segoe UI Emoji" w:hAnsi="Segoe UI Emoji" w:cs="Segoe UI Emoji"/>
-                <w:sz w:val="24"/>
-                <w:szCs w:val="24"/>
-              </w:rPr>
-            </w:pPr>
-            <w:r>
-              <w:rPr>
-                <w:rFonts w:ascii="Segoe UI Emoji" w:eastAsia="Segoe UI Emoji" w:hAnsi="Segoe UI Emoji" w:cs="Segoe UI Emoji"/>
-                <w:sz w:val="24"/>
-                <w:szCs w:val="24"/>
-              </w:rPr>
-              <w:t>✍</w:t>
-            </w:r>
-          </w:p>
-        </w:tc>
-      </w:tr>
-      <w:tr>
-        <w:trPr>
-          <w:trHeight w:val="188"/>
-        </w:trPr>
-        <w:tc>
-          <w:tcPr>
-            <w:tcW w:w="4769" w:type="dxa"/>
-            <w:tcBorders>
-              <w:top w:val="single" w:sz="4" w:space="0" w:color="auto"/>
-            </w:tcBorders>
-            <w:shd w:val="clear" w:color="auto" w:fill="auto"/>
-          </w:tcPr>
-          <w:p>
-            <w:pPr>
-              <w:tabs>
-                <w:tab w:val="left" w:pos="4590"/>
-                <w:tab w:val="right" w:pos="9360"/>
-              </w:tabs>
-              <w:rPr>
-                <w:sz w:val="24"/>
-                <w:szCs w:val="24"/>
-              </w:rPr>
-            </w:pPr>
-            <w:r>
-              <w:rPr>
-                <w:sz w:val="24"/>
-                <w:szCs w:val="24"/>
-              </w:rPr>
-              <w:t>®</w:t>
-            </w:r>
-            <w:r>
-              <w:rPr>
-                <w:sz w:val="24"/>
-                <w:szCs w:val="24"/>
-              </w:rPr>
-              <w:tab/>
-            </w:r>
-          </w:p>
-        </w:tc>
-      </w:tr>
-    </w:tbl>
-    <w:p>
-      <w:pPr>
-        <w:jc w:val="both"/>
-        <w:rPr>
-          <w:sz w:val="24"/>
-          <w:szCs w:val="24"/>
-        </w:rPr>
-      </w:pPr>
+      <w:r>
+        <w:rPr>
+          <w:sz w:val="24"/>
+          <w:szCs w:val="24"/>
+        </w:rPr>
+        <w:tab/>
+      </w:r>
+      <w:r>
+        <w:rPr>
+          <w:sz w:val="24"/>
+          <w:szCs w:val="24"/>
+        </w:rPr>
+        <w:tab/>
+      </w:r>
+      <w:r>
+        <w:rPr>
+          <w:sz w:val="24"/>
+          <w:szCs w:val="24"/>
+        </w:rPr>
+        <w:tab/>
+      </w:r>
+      <w:r>
+        <w:rPr>
+          <w:sz w:val="24"/>
+          <w:szCs w:val="24"/>
+        </w:rPr>
+        <w:tab/>
+      </w:r>
+      <w:r>
+        <w:rPr>
+          <w:sz w:val="24"/>
+          <w:szCs w:val="24"/>
+        </w:rPr>
+        <w:tab/>
+      </w:r>
+      <w:r>
+        <w:rPr>
+          <w:sz w:val="24"/>
+          <w:szCs w:val="24"/>
+        </w:rPr>
+        <w:tab/>
+      </w:r>
+      <w:r>
+        <w:rPr>
+          <w:sz w:val="24"/>
+          <w:szCs w:val="24"/>
+        </w:rPr>
+        <w:tab/>
+      </w:r>
+      <w:proofErr w:type="gramStart"/>
+      <w:r>
+        <w:rPr>
+          <w:sz w:val="24"/>
+          <w:szCs w:val="24"/>
+        </w:rPr>
+        <w:t xml:space="preserve">{{ </w:t>
+      </w:r>
+      <w:proofErr w:type="spellStart"/>
+      <w:r>
+        <w:rPr>
+          <w:sz w:val="24"/>
+          <w:szCs w:val="24"/>
+        </w:rPr>
+        <w:t>admin</w:t>
+      </w:r>
+      <w:proofErr w:type="gramEnd"/>
+      <w:r>
+        <w:rPr>
+          <w:sz w:val="24"/>
+          <w:szCs w:val="24"/>
+        </w:rPr>
+        <w:t>_judge_signature</w:t>
+      </w:r>
+      <w:proofErr w:type="spellEnd"/>
+      <w:r>
+        <w:rPr>
+          <w:sz w:val="24"/>
+          <w:szCs w:val="24"/>
+        </w:rPr>
+        <w:t xml:space="preserve"> }}</w:t>
+      </w:r>
     </w:p>
     <w:p>
       <w:pPr>
@@ -1122,6 +1479,65 @@
           <w:sz w:val="24"/>
           <w:szCs w:val="24"/>
         </w:rPr>
+        <w:tab/>
+      </w:r>
+      <w:r>
+        <w:rPr>
+          <w:sz w:val="24"/>
+          <w:szCs w:val="24"/>
+        </w:rPr>
+        <w:tab/>
+      </w:r>
+      <w:r>
+        <w:rPr>
+          <w:sz w:val="24"/>
+          <w:szCs w:val="24"/>
+        </w:rPr>
+        <w:tab/>
+      </w:r>
+      <w:r>
+        <w:rPr>
+          <w:sz w:val="24"/>
+          <w:szCs w:val="24"/>
+        </w:rPr>
+        <w:tab/>
+      </w:r>
+      <w:r>
+        <w:rPr>
+          <w:sz w:val="24"/>
+          <w:szCs w:val="24"/>
+        </w:rPr>
+        <w:tab/>
+      </w:r>
+      <w:r>
+        <w:rPr>
+          <w:sz w:val="24"/>
+          <w:szCs w:val="24"/>
+        </w:rPr>
+        <w:tab/>
+      </w:r>
+      <w:r>
+        <w:rPr>
+          <w:sz w:val="24"/>
+          <w:szCs w:val="24"/>
+        </w:rPr>
+        <w:tab/>
+        <w:t>_____________________________</w:t>
+      </w:r>
+    </w:p>
+    <w:p>
+      <w:pPr>
+        <w:jc w:val="both"/>
+        <w:rPr>
+          <w:sz w:val="24"/>
+          <w:szCs w:val="24"/>
+        </w:rPr>
+      </w:pPr>
+      <w:r>
+        <w:rPr>
+          <w:sz w:val="24"/>
+          <w:szCs w:val="24"/>
+        </w:rPr>
         <w:fldChar w:fldCharType="begin"/>
       </w:r>
       <w:r>
@@ -1144,7 +1560,7 @@
           <w:sz w:val="24"/>
           <w:szCs w:val="24"/>
         </w:rPr>
-        <w:t>October 9, 2022</w:t>
+        <w:t>March 6, 2023</w:t>
       </w:r>
       <w:r>
         <w:rPr>
@@ -1152,6 +1568,57 @@
           <w:szCs w:val="24"/>
         </w:rPr>
         <w:fldChar w:fldCharType="end"/>
+      </w:r>
+      <w:r>
+        <w:rPr>
+          <w:sz w:val="24"/>
+          <w:szCs w:val="24"/>
+        </w:rPr>
+        <w:tab/>
+      </w:r>
+      <w:r>
+        <w:rPr>
+          <w:sz w:val="24"/>
+          <w:szCs w:val="24"/>
+        </w:rPr>
+        <w:tab/>
+      </w:r>
+      <w:r>
+        <w:rPr>
+          <w:sz w:val="24"/>
+          <w:szCs w:val="24"/>
+        </w:rPr>
+        <w:tab/>
+      </w:r>
+      <w:r>
+        <w:rPr>
+          <w:sz w:val="24"/>
+          <w:szCs w:val="24"/>
+        </w:rPr>
+        <w:tab/>
+      </w:r>
+      <w:r>
+        <w:rPr>
+          <w:sz w:val="24"/>
+          <w:szCs w:val="24"/>
+        </w:rPr>
+        <w:tab/>
+      </w:r>
+      <w:r>
+        <w:rPr>
+          <w:sz w:val="24"/>
+          <w:szCs w:val="24"/>
+        </w:rPr>
+        <w:tab/>
+      </w:r>
+      <w:r>
+        <w:rPr>
+          <w:b/>
+          <w:bCs/>
+          <w:sz w:val="24"/>
+          <w:szCs w:val="24"/>
+        </w:rPr>
+        <w:t>Administrative Judge</w:t>
       </w:r>
     </w:p>
     <w:p>
@@ -1177,12 +1644,8 @@
       </w:pPr>
     </w:p>
     <w:sectPr>
-      <w:headerReference w:type="even" r:id="rId7"/>
-      <w:headerReference w:type="default" r:id="rId8"/>
-      <w:footerReference w:type="even" r:id="rId9"/>
-      <w:footerReference w:type="default" r:id="rId10"/>
-      <w:headerReference w:type="first" r:id="rId11"/>
-      <w:footerReference w:type="first" r:id="rId12"/>
+      <w:headerReference w:type="default" r:id="rId7"/>
+      <w:footerReference w:type="default" r:id="rId8"/>
       <w:footnotePr>
         <w:numRestart w:val="eachSect"/>
       </w:footnotePr>
@@ -1191,8 +1654,9 @@
       </w:endnotePr>
       <w:type w:val="continuous"/>
       <w:pgSz w:w="12240" w:h="15840"/>
-      <w:pgMar w:top="1170" w:right="1440" w:bottom="360" w:left="1440" w:header="720" w:footer="720" w:gutter="0"/>
+      <w:pgMar w:top="1170" w:right="1440" w:bottom="360" w:left="1440" w:header="432" w:footer="720" w:gutter="0"/>
       <w:cols w:space="720"/>
+      <w:docGrid w:linePitch="272"/>
     </w:sectPr>
   </w:body>
 </w:document>
@@ -1223,18 +1687,20 @@
     <w:pPr>
       <w:pStyle w:val="Footer"/>
     </w:pPr>
-  </w:p>
-</w:ftr>
-</file>
-
-<file path=word/footer2.xml><?xml version="1.0" encoding="utf-8"?>
-<w:ftr xmlns:wpc="http://schemas.microsoft.com/office/word/2010/wordprocessingCanvas" xmlns:cx="http://schemas.microsoft.com/office/drawing/2014/chartex" xmlns:cx1="http://schemas.microsoft.com/office/drawing/2015/9/8/chartex" xmlns:cx2="http://schemas.microsoft.com/office/drawing/2015/10/21/chartex" xmlns:cx3="http://schemas.microsoft.com/office/drawing/2016/5/9/chartex" xmlns:cx4="http://schemas.microsoft.com/office/drawing/2016/5/10/chartex" xmlns:cx5="http://schemas.microsoft.com/office/drawing/2016/5/11/chartex" xmlns:cx6="http://schemas.microsoft.com/office/drawing/2016/5/12/chartex" xmlns:cx7="http://schemas.microsoft.com/office/drawing/2016/5/13/chartex" xmlns:cx8="http://schemas.microsoft.com/office/drawing/2016/5/14/chartex" xmlns:mc="http://schemas.openxmlformats.org/markup-compatibility/2006" xmlns:aink="http://schemas.microsoft.com/office/drawing/2016/ink" xmlns:am3d="http://schemas.microsoft.com/office/drawing/2017/model3d" xmlns:o="urn:schemas-microsoft-com:office:office" xmlns:oel="http://schemas.microsoft.com/office/2019/extlst" xmlns:r="http://schemas.openxmlformats.org/officeDocument/2006/relationships" xmlns:m="http://schemas.openxmlformats.org/officeDocument/2006/math" xmlns:v="urn:schemas-microsoft-com:vml" xmlns:wp14="http://schemas.microsoft.com/office/word/2010/wordprocessingDrawing" xmlns:wp="http://schemas.openxmlformats.org/drawingml/2006/wordprocessingDrawing" xmlns:w10="urn:schemas-microsoft-com:office:word" xmlns:w="http://schemas.openxmlformats.org/wordprocessingml/2006/main" xmlns:w14="http://schemas.microsoft.com/office/word/2010/wordml" xmlns:w15="http://schemas.microsoft.com/office/word/2012/wordml" xmlns:w16cex="http://schemas.microsoft.com/office/word/2018/wordml/cex" xmlns:w16cid="http://schemas.microsoft.com/office/word/2016/wordml/cid" xmlns:w16="http://schemas.microsoft.com/office/word/2018/wordml" xmlns:w16sdtdh="http://schemas.microsoft.com/office/word/2020/wordml/sdtdatahash" xmlns:w16se="http://schemas.microsoft.com/office/word/2015/wordml/symex" xmlns:wpg="http://schemas.microsoft.com/office/word/2010/wordprocessingGroup" xmlns:wpi="http://schemas.microsoft.com/office/word/2010/wordprocessingInk" xmlns:wne="http://schemas.microsoft.com/office/word/2006/wordml" xmlns:wps="http://schemas.microsoft.com/office/word/2010/wordprocessingShape" mc:Ignorable="w14 w15 w16se w16cid w16 w16cex w16sdtdh wp14">
-  <w:p>
-    <w:pPr>
-      <w:pStyle w:val="Footer"/>
-    </w:pPr>
     <w:r>
-      <w:t>Prepared by: {{ judicial_officer</w:t>
+      <w:t xml:space="preserve">Prepared by: </w:t>
+    </w:r>
+    <w:proofErr w:type="gramStart"/>
+    <w:r>
+      <w:t xml:space="preserve">{{ </w:t>
+    </w:r>
+    <w:proofErr w:type="spellStart"/>
+    <w:r>
+      <w:t>judicial</w:t>
+    </w:r>
+    <w:proofErr w:type="gramEnd"/>
+    <w:r>
+      <w:t>_officer</w:t>
     </w:r>
     <w:r>
       <w:t>.officer</w:t>
@@ -1242,19 +1708,18 @@
     <w:r>
       <w:t>_type</w:t>
     </w:r>
+    <w:proofErr w:type="spellEnd"/>
     <w:r>
-      <w:t xml:space="preserve"> }} {{ judicial_officer.last_name }}</w:t>
+      <w:t xml:space="preserve"> }} {{ </w:t>
     </w:r>
-  </w:p>
-</w:ftr>
-</file>
-
-<file path=word/footer3.xml><?xml version="1.0" encoding="utf-8"?>
-<w:ftr xmlns:wpc="http://schemas.microsoft.com/office/word/2010/wordprocessingCanvas" xmlns:cx="http://schemas.microsoft.com/office/drawing/2014/chartex" xmlns:cx1="http://schemas.microsoft.com/office/drawing/2015/9/8/chartex" xmlns:cx2="http://schemas.microsoft.com/office/drawing/2015/10/21/chartex" xmlns:cx3="http://schemas.microsoft.com/office/drawing/2016/5/9/chartex" xmlns:cx4="http://schemas.microsoft.com/office/drawing/2016/5/10/chartex" xmlns:cx5="http://schemas.microsoft.com/office/drawing/2016/5/11/chartex" xmlns:cx6="http://schemas.microsoft.com/office/drawing/2016/5/12/chartex" xmlns:cx7="http://schemas.microsoft.com/office/drawing/2016/5/13/chartex" xmlns:cx8="http://schemas.microsoft.com/office/drawing/2016/5/14/chartex" xmlns:mc="http://schemas.openxmlformats.org/markup-compatibility/2006" xmlns:aink="http://schemas.microsoft.com/office/drawing/2016/ink" xmlns:am3d="http://schemas.microsoft.com/office/drawing/2017/model3d" xmlns:o="urn:schemas-microsoft-com:office:office" xmlns:oel="http://schemas.microsoft.com/office/2019/extlst" xmlns:r="http://schemas.openxmlformats.org/officeDocument/2006/relationships" xmlns:m="http://schemas.openxmlformats.org/officeDocument/2006/math" xmlns:v="urn:schemas-microsoft-com:vml" xmlns:wp14="http://schemas.microsoft.com/office/word/2010/wordprocessingDrawing" xmlns:wp="http://schemas.openxmlformats.org/drawingml/2006/wordprocessingDrawing" xmlns:w10="urn:schemas-microsoft-com:office:word" xmlns:w="http://schemas.openxmlformats.org/wordprocessingml/2006/main" xmlns:w14="http://schemas.microsoft.com/office/word/2010/wordml" xmlns:w15="http://schemas.microsoft.com/office/word/2012/wordml" xmlns:w16cex="http://schemas.microsoft.com/office/word/2018/wordml/cex" xmlns:w16cid="http://schemas.microsoft.com/office/word/2016/wordml/cid" xmlns:w16="http://schemas.microsoft.com/office/word/2018/wordml" xmlns:w16sdtdh="http://schemas.microsoft.com/office/word/2020/wordml/sdtdatahash" xmlns:w16se="http://schemas.microsoft.com/office/word/2015/wordml/symex" xmlns:wpg="http://schemas.microsoft.com/office/word/2010/wordprocessingGroup" xmlns:wpi="http://schemas.microsoft.com/office/word/2010/wordprocessingInk" xmlns:wne="http://schemas.microsoft.com/office/word/2006/wordml" xmlns:wps="http://schemas.microsoft.com/office/word/2010/wordprocessingShape" mc:Ignorable="w14 w15 w16se w16cid w16 w16cex w16sdtdh wp14">
-  <w:p>
-    <w:pPr>
-      <w:pStyle w:val="Footer"/>
-    </w:pPr>
+    <w:proofErr w:type="spellStart"/>
+    <w:r>
+      <w:t>judicial_officer.last_name</w:t>
+    </w:r>
+    <w:proofErr w:type="spellEnd"/>
+    <w:r>
+      <w:t xml:space="preserve"> }}</w:t>
+    </w:r>
   </w:p>
 </w:ftr>
 </file>
@@ -1283,16 +1748,60 @@
   <w:p>
     <w:pPr>
       <w:pStyle w:val="Header"/>
+      <w:spacing w:line="360" w:lineRule="auto"/>
+      <w:jc w:val="center"/>
+      <w:rPr>
+        <w:b/>
+        <w:color w:val="0070C0"/>
+        <w:sz w:val="24"/>
+        <w:szCs w:val="24"/>
+      </w:rPr>
     </w:pPr>
+    <w:proofErr w:type="gramStart"/>
+    <w:r>
+      <w:rPr>
+        <w:b/>
+        <w:color w:val="0070C0"/>
+        <w:sz w:val="24"/>
+        <w:szCs w:val="24"/>
+      </w:rPr>
+      <w:t xml:space="preserve">{{ </w:t>
+    </w:r>
+    <w:proofErr w:type="spellStart"/>
+    <w:r>
+      <w:rPr>
+        <w:b/>
+        <w:color w:val="0070C0"/>
+        <w:sz w:val="24"/>
+        <w:szCs w:val="24"/>
+      </w:rPr>
+      <w:t>time</w:t>
+    </w:r>
+    <w:proofErr w:type="gramEnd"/>
+    <w:r>
+      <w:rPr>
+        <w:b/>
+        <w:color w:val="0070C0"/>
+        <w:sz w:val="24"/>
+        <w:szCs w:val="24"/>
+      </w:rPr>
+      <w:t>_stamp</w:t>
+    </w:r>
+    <w:proofErr w:type="spellEnd"/>
+    <w:r>
+      <w:rPr>
+        <w:b/>
+        <w:color w:val="0070C0"/>
+        <w:sz w:val="24"/>
+        <w:szCs w:val="24"/>
+      </w:rPr>
+      <w:t xml:space="preserve"> }}</w:t>
+    </w:r>
   </w:p>
-</w:hdr>
-</file>
-
-<file path=word/header2.xml><?xml version="1.0" encoding="utf-8"?>
-<w:hdr xmlns:wpc="http://schemas.microsoft.com/office/word/2010/wordprocessingCanvas" xmlns:cx="http://schemas.microsoft.com/office/drawing/2014/chartex" xmlns:cx1="http://schemas.microsoft.com/office/drawing/2015/9/8/chartex" xmlns:cx2="http://schemas.microsoft.com/office/drawing/2015/10/21/chartex" xmlns:cx3="http://schemas.microsoft.com/office/drawing/2016/5/9/chartex" xmlns:cx4="http://schemas.microsoft.com/office/drawing/2016/5/10/chartex" xmlns:cx5="http://schemas.microsoft.com/office/drawing/2016/5/11/chartex" xmlns:cx6="http://schemas.microsoft.com/office/drawing/2016/5/12/chartex" xmlns:cx7="http://schemas.microsoft.com/office/drawing/2016/5/13/chartex" xmlns:cx8="http://schemas.microsoft.com/office/drawing/2016/5/14/chartex" xmlns:mc="http://schemas.openxmlformats.org/markup-compatibility/2006" xmlns:aink="http://schemas.microsoft.com/office/drawing/2016/ink" xmlns:am3d="http://schemas.microsoft.com/office/drawing/2017/model3d" xmlns:o="urn:schemas-microsoft-com:office:office" xmlns:oel="http://schemas.microsoft.com/office/2019/extlst" xmlns:r="http://schemas.openxmlformats.org/officeDocument/2006/relationships" xmlns:m="http://schemas.openxmlformats.org/officeDocument/2006/math" xmlns:v="urn:schemas-microsoft-com:vml" xmlns:wp14="http://schemas.microsoft.com/office/word/2010/wordprocessingDrawing" xmlns:wp="http://schemas.openxmlformats.org/drawingml/2006/wordprocessingDrawing" xmlns:w10="urn:schemas-microsoft-com:office:word" xmlns:w="http://schemas.openxmlformats.org/wordprocessingml/2006/main" xmlns:w14="http://schemas.microsoft.com/office/word/2010/wordml" xmlns:w15="http://schemas.microsoft.com/office/word/2012/wordml" xmlns:w16cex="http://schemas.microsoft.com/office/word/2018/wordml/cex" xmlns:w16cid="http://schemas.microsoft.com/office/word/2016/wordml/cid" xmlns:w16="http://schemas.microsoft.com/office/word/2018/wordml" xmlns:w16sdtdh="http://schemas.microsoft.com/office/word/2020/wordml/sdtdatahash" xmlns:w16se="http://schemas.microsoft.com/office/word/2015/wordml/symex" xmlns:wpg="http://schemas.microsoft.com/office/word/2010/wordprocessingGroup" xmlns:wpi="http://schemas.microsoft.com/office/word/2010/wordprocessingInk" xmlns:wne="http://schemas.microsoft.com/office/word/2006/wordml" xmlns:wps="http://schemas.microsoft.com/office/word/2010/wordprocessingShape" mc:Ignorable="w14 w15 w16se w16cid w16 w16cex w16sdtdh wp14">
   <w:p>
     <w:pPr>
       <w:pStyle w:val="Header"/>
+      <w:spacing w:line="360" w:lineRule="auto"/>
       <w:jc w:val="center"/>
       <w:rPr>
         <w:b/>
@@ -1308,16 +1817,6 @@
       </w:rPr>
       <w:t>IN THE DELAWARE MUNICIPAL COURT</w:t>
     </w:r>
-  </w:p>
-</w:hdr>
-</file>
-
-<file path=word/header3.xml><?xml version="1.0" encoding="utf-8"?>
-<w:hdr xmlns:wpc="http://schemas.microsoft.com/office/word/2010/wordprocessingCanvas" xmlns:cx="http://schemas.microsoft.com/office/drawing/2014/chartex" xmlns:cx1="http://schemas.microsoft.com/office/drawing/2015/9/8/chartex" xmlns:cx2="http://schemas.microsoft.com/office/drawing/2015/10/21/chartex" xmlns:cx3="http://schemas.microsoft.com/office/drawing/2016/5/9/chartex" xmlns:cx4="http://schemas.microsoft.com/office/drawing/2016/5/10/chartex" xmlns:cx5="http://schemas.microsoft.com/office/drawing/2016/5/11/chartex" xmlns:cx6="http://schemas.microsoft.com/office/drawing/2016/5/12/chartex" xmlns:cx7="http://schemas.microsoft.com/office/drawing/2016/5/13/chartex" xmlns:cx8="http://schemas.microsoft.com/office/drawing/2016/5/14/chartex" xmlns:mc="http://schemas.openxmlformats.org/markup-compatibility/2006" xmlns:aink="http://schemas.microsoft.com/office/drawing/2016/ink" xmlns:am3d="http://schemas.microsoft.com/office/drawing/2017/model3d" xmlns:o="urn:schemas-microsoft-com:office:office" xmlns:oel="http://schemas.microsoft.com/office/2019/extlst" xmlns:r="http://schemas.openxmlformats.org/officeDocument/2006/relationships" xmlns:m="http://schemas.openxmlformats.org/officeDocument/2006/math" xmlns:v="urn:schemas-microsoft-com:vml" xmlns:wp14="http://schemas.microsoft.com/office/word/2010/wordprocessingDrawing" xmlns:wp="http://schemas.openxmlformats.org/drawingml/2006/wordprocessingDrawing" xmlns:w10="urn:schemas-microsoft-com:office:word" xmlns:w="http://schemas.openxmlformats.org/wordprocessingml/2006/main" xmlns:w14="http://schemas.microsoft.com/office/word/2010/wordml" xmlns:w15="http://schemas.microsoft.com/office/word/2012/wordml" xmlns:w16cex="http://schemas.microsoft.com/office/word/2018/wordml/cex" xmlns:w16cid="http://schemas.microsoft.com/office/word/2016/wordml/cid" xmlns:w16="http://schemas.microsoft.com/office/word/2018/wordml" xmlns:w16sdtdh="http://schemas.microsoft.com/office/word/2020/wordml/sdtdatahash" xmlns:w16se="http://schemas.microsoft.com/office/word/2015/wordml/symex" xmlns:wpg="http://schemas.microsoft.com/office/word/2010/wordprocessingGroup" xmlns:wpi="http://schemas.microsoft.com/office/word/2010/wordprocessingInk" xmlns:wne="http://schemas.microsoft.com/office/word/2006/wordml" xmlns:wps="http://schemas.microsoft.com/office/word/2010/wordprocessingShape" mc:Ignorable="w14 w15 w16se w16cid w16 w16cex w16sdtdh wp14">
-  <w:p>
-    <w:pPr>
-      <w:pStyle w:val="Header"/>
-    </w:pPr>
   </w:p>
 </w:hdr>
 </file>

</xml_diff>

<commit_message>
Updated Templates to have time printed.
</commit_message>
<xml_diff>
--- a/resources/Templates/Admin_Fiscal_Template.docx
+++ b/resources/Templates/Admin_Fiscal_Template.docx
@@ -1376,6 +1376,94 @@
         </w:rPr>
       </w:pPr>
     </w:p>
+    <w:tbl>
+      <w:tblPr>
+        <w:tblpPr w:leftFromText="180" w:rightFromText="180" w:vertAnchor="text" w:horzAnchor="page" w:tblpX="6559" w:tblpY="25"/>
+        <w:tblOverlap w:val="never"/>
+        <w:tblW w:w="0" w:type="auto"/>
+        <w:tblLook w:val="04A0" w:firstRow="1" w:lastRow="0" w:firstColumn="1" w:lastColumn="0" w:noHBand="0" w:noVBand="1"/>
+      </w:tblPr>
+      <w:tblGrid>
+        <w:gridCol w:w="4769"/>
+      </w:tblGrid>
+      <w:tr>
+        <w:trPr>
+          <w:trHeight w:val="800"/>
+        </w:trPr>
+        <w:tc>
+          <w:tcPr>
+            <w:tcW w:w="4769" w:type="dxa"/>
+            <w:tcBorders>
+              <w:bottom w:val="single" w:sz="4" w:space="0" w:color="auto"/>
+            </w:tcBorders>
+            <w:shd w:val="clear" w:color="auto" w:fill="auto"/>
+          </w:tcPr>
+          <w:p>
+            <w:pPr>
+              <w:tabs>
+                <w:tab w:val="left" w:pos="4590"/>
+                <w:tab w:val="right" w:pos="9360"/>
+              </w:tabs>
+              <w:spacing w:after="40"/>
+              <w:jc w:val="both"/>
+              <w:rPr>
+                <w:rFonts w:ascii="Segoe UI Emoji" w:eastAsia="Segoe UI Emoji" w:hAnsi="Segoe UI Emoji" w:cs="Segoe UI Emoji"/>
+                <w:sz w:val="24"/>
+                <w:szCs w:val="24"/>
+              </w:rPr>
+            </w:pPr>
+            <w:r>
+              <w:rPr>
+                <w:rFonts w:ascii="Segoe UI Emoji" w:eastAsia="Segoe UI Emoji" w:hAnsi="Segoe UI Emoji" w:cs="Segoe UI Emoji"/>
+                <w:sz w:val="24"/>
+                <w:szCs w:val="24"/>
+              </w:rPr>
+              <w:t>✍</w:t>
+            </w:r>
+          </w:p>
+        </w:tc>
+      </w:tr>
+      <w:tr>
+        <w:trPr>
+          <w:trHeight w:val="188"/>
+        </w:trPr>
+        <w:tc>
+          <w:tcPr>
+            <w:tcW w:w="4769" w:type="dxa"/>
+            <w:tcBorders>
+              <w:top w:val="single" w:sz="4" w:space="0" w:color="auto"/>
+            </w:tcBorders>
+            <w:shd w:val="clear" w:color="auto" w:fill="auto"/>
+          </w:tcPr>
+          <w:p>
+            <w:pPr>
+              <w:tabs>
+                <w:tab w:val="left" w:pos="4590"/>
+                <w:tab w:val="right" w:pos="9360"/>
+              </w:tabs>
+              <w:rPr>
+                <w:sz w:val="24"/>
+                <w:szCs w:val="24"/>
+              </w:rPr>
+            </w:pPr>
+            <w:r>
+              <w:rPr>
+                <w:sz w:val="24"/>
+                <w:szCs w:val="24"/>
+              </w:rPr>
+              <w:t>®</w:t>
+            </w:r>
+            <w:r>
+              <w:rPr>
+                <w:sz w:val="24"/>
+                <w:szCs w:val="24"/>
+              </w:rPr>
+              <w:tab/>
+            </w:r>
+          </w:p>
+        </w:tc>
+      </w:tr>
+    </w:tbl>
     <w:p>
       <w:pPr>
         <w:jc w:val="both"/>
@@ -1384,87 +1472,6 @@
           <w:szCs w:val="24"/>
         </w:rPr>
       </w:pPr>
-      <w:r>
-        <w:rPr>
-          <w:sz w:val="24"/>
-          <w:szCs w:val="24"/>
-        </w:rPr>
-        <w:tab/>
-      </w:r>
-      <w:r>
-        <w:rPr>
-          <w:sz w:val="24"/>
-          <w:szCs w:val="24"/>
-        </w:rPr>
-        <w:tab/>
-      </w:r>
-      <w:r>
-        <w:rPr>
-          <w:sz w:val="24"/>
-          <w:szCs w:val="24"/>
-        </w:rPr>
-        <w:tab/>
-      </w:r>
-      <w:r>
-        <w:rPr>
-          <w:sz w:val="24"/>
-          <w:szCs w:val="24"/>
-        </w:rPr>
-        <w:tab/>
-      </w:r>
-      <w:r>
-        <w:rPr>
-          <w:sz w:val="24"/>
-          <w:szCs w:val="24"/>
-        </w:rPr>
-        <w:tab/>
-      </w:r>
-      <w:r>
-        <w:rPr>
-          <w:sz w:val="24"/>
-          <w:szCs w:val="24"/>
-        </w:rPr>
-        <w:tab/>
-      </w:r>
-      <w:r>
-        <w:rPr>
-          <w:sz w:val="24"/>
-          <w:szCs w:val="24"/>
-        </w:rPr>
-        <w:tab/>
-      </w:r>
-      <w:proofErr w:type="gramStart"/>
-      <w:r>
-        <w:rPr>
-          <w:sz w:val="24"/>
-          <w:szCs w:val="24"/>
-        </w:rPr>
-        <w:t xml:space="preserve">{{ </w:t>
-      </w:r>
-      <w:proofErr w:type="spellStart"/>
-      <w:r>
-        <w:rPr>
-          <w:sz w:val="24"/>
-          <w:szCs w:val="24"/>
-        </w:rPr>
-        <w:t>admin</w:t>
-      </w:r>
-      <w:proofErr w:type="gramEnd"/>
-      <w:r>
-        <w:rPr>
-          <w:sz w:val="24"/>
-          <w:szCs w:val="24"/>
-        </w:rPr>
-        <w:t>_judge_signature</w:t>
-      </w:r>
-      <w:proofErr w:type="spellEnd"/>
-      <w:r>
-        <w:rPr>
-          <w:sz w:val="24"/>
-          <w:szCs w:val="24"/>
-        </w:rPr>
-        <w:t xml:space="preserve"> }}</w:t>
-      </w:r>
     </w:p>
     <w:p>
       <w:pPr>
@@ -1479,50 +1486,36 @@
           <w:sz w:val="24"/>
           <w:szCs w:val="24"/>
         </w:rPr>
-        <w:tab/>
-      </w:r>
-      <w:r>
-        <w:rPr>
-          <w:sz w:val="24"/>
-          <w:szCs w:val="24"/>
-        </w:rPr>
-        <w:tab/>
-      </w:r>
-      <w:r>
-        <w:rPr>
-          <w:sz w:val="24"/>
-          <w:szCs w:val="24"/>
-        </w:rPr>
-        <w:tab/>
-      </w:r>
-      <w:r>
-        <w:rPr>
-          <w:sz w:val="24"/>
-          <w:szCs w:val="24"/>
-        </w:rPr>
-        <w:tab/>
-      </w:r>
-      <w:r>
-        <w:rPr>
-          <w:sz w:val="24"/>
-          <w:szCs w:val="24"/>
-        </w:rPr>
-        <w:tab/>
-      </w:r>
-      <w:r>
-        <w:rPr>
-          <w:sz w:val="24"/>
-          <w:szCs w:val="24"/>
-        </w:rPr>
-        <w:tab/>
-      </w:r>
-      <w:r>
-        <w:rPr>
-          <w:sz w:val="24"/>
-          <w:szCs w:val="24"/>
-        </w:rPr>
-        <w:tab/>
-        <w:t>_____________________________</w:t>
+        <w:fldChar w:fldCharType="begin"/>
+      </w:r>
+      <w:r>
+        <w:rPr>
+          <w:sz w:val="24"/>
+          <w:szCs w:val="24"/>
+        </w:rPr>
+        <w:instrText xml:space="preserve"> DATE \@ "MMMM d, yyyy" </w:instrText>
+      </w:r>
+      <w:r>
+        <w:rPr>
+          <w:sz w:val="24"/>
+          <w:szCs w:val="24"/>
+        </w:rPr>
+        <w:fldChar w:fldCharType="separate"/>
+      </w:r>
+      <w:r>
+        <w:rPr>
+          <w:noProof/>
+          <w:sz w:val="24"/>
+          <w:szCs w:val="24"/>
+        </w:rPr>
+        <w:t>December 13, 2023</w:t>
+      </w:r>
+      <w:r>
+        <w:rPr>
+          <w:sz w:val="24"/>
+          <w:szCs w:val="24"/>
+        </w:rPr>
+        <w:fldChar w:fldCharType="end"/>
       </w:r>
     </w:p>
     <w:p>
@@ -1533,98 +1526,15 @@
           <w:szCs w:val="24"/>
         </w:rPr>
       </w:pPr>
-      <w:r>
-        <w:rPr>
-          <w:sz w:val="24"/>
-          <w:szCs w:val="24"/>
-        </w:rPr>
-        <w:fldChar w:fldCharType="begin"/>
-      </w:r>
-      <w:r>
-        <w:rPr>
-          <w:sz w:val="24"/>
-          <w:szCs w:val="24"/>
-        </w:rPr>
-        <w:instrText xml:space="preserve"> DATE \@ "MMMM d, yyyy" </w:instrText>
-      </w:r>
-      <w:r>
-        <w:rPr>
-          <w:sz w:val="24"/>
-          <w:szCs w:val="24"/>
-        </w:rPr>
-        <w:fldChar w:fldCharType="separate"/>
-      </w:r>
-      <w:r>
-        <w:rPr>
-          <w:noProof/>
-          <w:sz w:val="24"/>
-          <w:szCs w:val="24"/>
-        </w:rPr>
-        <w:t>March 6, 2023</w:t>
-      </w:r>
-      <w:r>
-        <w:rPr>
-          <w:sz w:val="24"/>
-          <w:szCs w:val="24"/>
-        </w:rPr>
-        <w:fldChar w:fldCharType="end"/>
-      </w:r>
-      <w:r>
-        <w:rPr>
-          <w:sz w:val="24"/>
-          <w:szCs w:val="24"/>
-        </w:rPr>
-        <w:tab/>
-      </w:r>
-      <w:r>
-        <w:rPr>
-          <w:sz w:val="24"/>
-          <w:szCs w:val="24"/>
-        </w:rPr>
-        <w:tab/>
-      </w:r>
-      <w:r>
-        <w:rPr>
-          <w:sz w:val="24"/>
-          <w:szCs w:val="24"/>
-        </w:rPr>
-        <w:tab/>
-      </w:r>
-      <w:r>
-        <w:rPr>
-          <w:sz w:val="24"/>
-          <w:szCs w:val="24"/>
-        </w:rPr>
-        <w:tab/>
-      </w:r>
-      <w:r>
-        <w:rPr>
-          <w:sz w:val="24"/>
-          <w:szCs w:val="24"/>
-        </w:rPr>
-        <w:tab/>
-      </w:r>
-      <w:r>
-        <w:rPr>
-          <w:sz w:val="24"/>
-          <w:szCs w:val="24"/>
-        </w:rPr>
-        <w:tab/>
-      </w:r>
-      <w:r>
-        <w:rPr>
-          <w:b/>
-          <w:bCs/>
-          <w:sz w:val="24"/>
-          <w:szCs w:val="24"/>
-        </w:rPr>
-        <w:t>Administrative Judge</w:t>
-      </w:r>
     </w:p>
     <w:p>
       <w:pPr>
-        <w:jc w:val="both"/>
-        <w:rPr>
+        <w:tabs>
+          <w:tab w:val="left" w:pos="4590"/>
+          <w:tab w:val="left" w:leader="underscore" w:pos="9360"/>
+        </w:tabs>
+        <w:rPr>
+          <w:bCs/>
           <w:sz w:val="24"/>
           <w:szCs w:val="24"/>
         </w:rPr>
@@ -1636,6 +1546,16 @@
           <w:tab w:val="left" w:pos="4680"/>
           <w:tab w:val="right" w:pos="9180"/>
         </w:tabs>
+        <w:rPr>
+          <w:bCs/>
+          <w:sz w:val="24"/>
+          <w:szCs w:val="24"/>
+        </w:rPr>
+      </w:pPr>
+    </w:p>
+    <w:p>
+      <w:pPr>
+        <w:jc w:val="both"/>
         <w:rPr>
           <w:bCs/>
           <w:sz w:val="24"/>
@@ -1745,59 +1665,6 @@
 
 <file path=word/header1.xml><?xml version="1.0" encoding="utf-8"?>
 <w:hdr xmlns:wpc="http://schemas.microsoft.com/office/word/2010/wordprocessingCanvas" xmlns:cx="http://schemas.microsoft.com/office/drawing/2014/chartex" xmlns:cx1="http://schemas.microsoft.com/office/drawing/2015/9/8/chartex" xmlns:cx2="http://schemas.microsoft.com/office/drawing/2015/10/21/chartex" xmlns:cx3="http://schemas.microsoft.com/office/drawing/2016/5/9/chartex" xmlns:cx4="http://schemas.microsoft.com/office/drawing/2016/5/10/chartex" xmlns:cx5="http://schemas.microsoft.com/office/drawing/2016/5/11/chartex" xmlns:cx6="http://schemas.microsoft.com/office/drawing/2016/5/12/chartex" xmlns:cx7="http://schemas.microsoft.com/office/drawing/2016/5/13/chartex" xmlns:cx8="http://schemas.microsoft.com/office/drawing/2016/5/14/chartex" xmlns:mc="http://schemas.openxmlformats.org/markup-compatibility/2006" xmlns:aink="http://schemas.microsoft.com/office/drawing/2016/ink" xmlns:am3d="http://schemas.microsoft.com/office/drawing/2017/model3d" xmlns:o="urn:schemas-microsoft-com:office:office" xmlns:oel="http://schemas.microsoft.com/office/2019/extlst" xmlns:r="http://schemas.openxmlformats.org/officeDocument/2006/relationships" xmlns:m="http://schemas.openxmlformats.org/officeDocument/2006/math" xmlns:v="urn:schemas-microsoft-com:vml" xmlns:wp14="http://schemas.microsoft.com/office/word/2010/wordprocessingDrawing" xmlns:wp="http://schemas.openxmlformats.org/drawingml/2006/wordprocessingDrawing" xmlns:w10="urn:schemas-microsoft-com:office:word" xmlns:w="http://schemas.openxmlformats.org/wordprocessingml/2006/main" xmlns:w14="http://schemas.microsoft.com/office/word/2010/wordml" xmlns:w15="http://schemas.microsoft.com/office/word/2012/wordml" xmlns:w16cex="http://schemas.microsoft.com/office/word/2018/wordml/cex" xmlns:w16cid="http://schemas.microsoft.com/office/word/2016/wordml/cid" xmlns:w16="http://schemas.microsoft.com/office/word/2018/wordml" xmlns:w16sdtdh="http://schemas.microsoft.com/office/word/2020/wordml/sdtdatahash" xmlns:w16se="http://schemas.microsoft.com/office/word/2015/wordml/symex" xmlns:wpg="http://schemas.microsoft.com/office/word/2010/wordprocessingGroup" xmlns:wpi="http://schemas.microsoft.com/office/word/2010/wordprocessingInk" xmlns:wne="http://schemas.microsoft.com/office/word/2006/wordml" xmlns:wps="http://schemas.microsoft.com/office/word/2010/wordprocessingShape" mc:Ignorable="w14 w15 w16se w16cid w16 w16cex w16sdtdh wp14">
-  <w:p>
-    <w:pPr>
-      <w:pStyle w:val="Header"/>
-      <w:spacing w:line="360" w:lineRule="auto"/>
-      <w:jc w:val="center"/>
-      <w:rPr>
-        <w:b/>
-        <w:color w:val="0070C0"/>
-        <w:sz w:val="24"/>
-        <w:szCs w:val="24"/>
-      </w:rPr>
-    </w:pPr>
-    <w:proofErr w:type="gramStart"/>
-    <w:r>
-      <w:rPr>
-        <w:b/>
-        <w:color w:val="0070C0"/>
-        <w:sz w:val="24"/>
-        <w:szCs w:val="24"/>
-      </w:rPr>
-      <w:t xml:space="preserve">{{ </w:t>
-    </w:r>
-    <w:proofErr w:type="spellStart"/>
-    <w:r>
-      <w:rPr>
-        <w:b/>
-        <w:color w:val="0070C0"/>
-        <w:sz w:val="24"/>
-        <w:szCs w:val="24"/>
-      </w:rPr>
-      <w:t>time</w:t>
-    </w:r>
-    <w:proofErr w:type="gramEnd"/>
-    <w:r>
-      <w:rPr>
-        <w:b/>
-        <w:color w:val="0070C0"/>
-        <w:sz w:val="24"/>
-        <w:szCs w:val="24"/>
-      </w:rPr>
-      <w:t>_stamp</w:t>
-    </w:r>
-    <w:proofErr w:type="spellEnd"/>
-    <w:r>
-      <w:rPr>
-        <w:b/>
-        <w:color w:val="0070C0"/>
-        <w:sz w:val="24"/>
-        <w:szCs w:val="24"/>
-      </w:rPr>
-      <w:t xml:space="preserve"> }}</w:t>
-    </w:r>
-  </w:p>
   <w:p>
     <w:pPr>
       <w:pStyle w:val="Header"/>

</xml_diff>